<commit_message>
Update content of final documentation
</commit_message>
<xml_diff>
--- a/Dokumentacja/Końcowa/Dokumentacja_końcowa.docx
+++ b/Dokumentacja/Końcowa/Dokumentacja_końcowa.docx
@@ -794,6 +794,17 @@
     </w:p>
     <w:p>
       <w:pPr>
+        <w:jc w:val="center"/>
+        <w:rPr>
+          <w:rFonts w:ascii="Arial" w:hAnsi="Arial" w:cs="Arial"/>
+          <w:b/>
+          <w:sz w:val="28"/>
+          <w:szCs w:val="28"/>
+        </w:rPr>
+      </w:pPr>
+    </w:p>
+    <w:p>
+      <w:pPr>
         <w:ind w:left="4248" w:firstLine="708"/>
         <w:rPr>
           <w:rFonts w:ascii="Arial" w:hAnsi="Arial" w:cs="Arial"/>
@@ -979,6 +990,8 @@
           <w:b/>
           <w:bCs/>
           <w:color w:val="auto"/>
+          <w:sz w:val="22"/>
+          <w:szCs w:val="22"/>
           <w:lang w:eastAsia="en-US"/>
         </w:rPr>
         <w:id w:val="2127430603"/>
@@ -987,17 +1000,11 @@
           <w:docPartUnique/>
         </w:docPartObj>
       </w:sdtPr>
-      <w:sdtEndPr>
-        <w:rPr>
-          <w:sz w:val="22"/>
-          <w:szCs w:val="22"/>
-        </w:rPr>
-      </w:sdtEndPr>
       <w:sdtContent>
         <w:p>
           <w:pPr>
             <w:pStyle w:val="Nagwekspisutreci"/>
-            <w:spacing w:line="360" w:lineRule="auto"/>
+            <w:spacing w:line="276" w:lineRule="auto"/>
             <w:jc w:val="both"/>
             <w:rPr>
               <w:rFonts w:ascii="Arial" w:hAnsi="Arial" w:cs="Arial"/>
@@ -1019,7 +1026,7 @@
         <w:p>
           <w:pPr>
             <w:pStyle w:val="Spistreci1"/>
-            <w:spacing w:line="276" w:lineRule="auto"/>
+            <w:spacing w:line="360" w:lineRule="auto"/>
             <w:rPr>
               <w:rFonts w:ascii="Arial" w:eastAsiaTheme="minorEastAsia" w:hAnsi="Arial" w:cs="Arial"/>
               <w:noProof/>
@@ -1147,7 +1154,7 @@
         <w:p>
           <w:pPr>
             <w:pStyle w:val="Spistreci1"/>
-            <w:spacing w:line="276" w:lineRule="auto"/>
+            <w:spacing w:line="360" w:lineRule="auto"/>
             <w:rPr>
               <w:rFonts w:ascii="Arial" w:eastAsiaTheme="minorEastAsia" w:hAnsi="Arial" w:cs="Arial"/>
               <w:noProof/>
@@ -1251,7 +1258,7 @@
         <w:p>
           <w:pPr>
             <w:pStyle w:val="Spistreci1"/>
-            <w:spacing w:line="276" w:lineRule="auto"/>
+            <w:spacing w:line="360" w:lineRule="auto"/>
             <w:rPr>
               <w:rFonts w:ascii="Arial" w:eastAsiaTheme="minorEastAsia" w:hAnsi="Arial" w:cs="Arial"/>
               <w:noProof/>
@@ -1355,7 +1362,7 @@
         <w:p>
           <w:pPr>
             <w:pStyle w:val="Spistreci1"/>
-            <w:spacing w:line="276" w:lineRule="auto"/>
+            <w:spacing w:line="360" w:lineRule="auto"/>
             <w:rPr>
               <w:rFonts w:ascii="Arial" w:eastAsiaTheme="minorEastAsia" w:hAnsi="Arial" w:cs="Arial"/>
               <w:noProof/>
@@ -1459,7 +1466,7 @@
         <w:p>
           <w:pPr>
             <w:pStyle w:val="Spistreci1"/>
-            <w:spacing w:line="276" w:lineRule="auto"/>
+            <w:spacing w:line="360" w:lineRule="auto"/>
             <w:rPr>
               <w:rFonts w:ascii="Arial" w:eastAsiaTheme="minorEastAsia" w:hAnsi="Arial" w:cs="Arial"/>
               <w:noProof/>
@@ -1567,7 +1574,7 @@
               <w:tab w:val="left" w:pos="960"/>
               <w:tab w:val="right" w:leader="dot" w:pos="9062"/>
             </w:tabs>
-            <w:spacing w:after="0" w:line="276" w:lineRule="auto"/>
+            <w:spacing w:after="0" w:line="360" w:lineRule="auto"/>
             <w:rPr>
               <w:rFonts w:ascii="Arial" w:hAnsi="Arial" w:cs="Arial"/>
               <w:noProof/>
@@ -1673,7 +1680,7 @@
               <w:tab w:val="left" w:pos="960"/>
               <w:tab w:val="right" w:leader="dot" w:pos="9062"/>
             </w:tabs>
-            <w:spacing w:after="0" w:line="276" w:lineRule="auto"/>
+            <w:spacing w:after="0" w:line="360" w:lineRule="auto"/>
             <w:rPr>
               <w:rFonts w:ascii="Arial" w:hAnsi="Arial" w:cs="Arial"/>
               <w:noProof/>
@@ -1775,7 +1782,7 @@
         <w:p>
           <w:pPr>
             <w:pStyle w:val="Spistreci1"/>
-            <w:spacing w:line="276" w:lineRule="auto"/>
+            <w:spacing w:line="360" w:lineRule="auto"/>
             <w:rPr>
               <w:rFonts w:ascii="Arial" w:eastAsiaTheme="minorEastAsia" w:hAnsi="Arial" w:cs="Arial"/>
               <w:noProof/>
@@ -1883,7 +1890,7 @@
               <w:tab w:val="left" w:pos="960"/>
               <w:tab w:val="right" w:leader="dot" w:pos="9062"/>
             </w:tabs>
-            <w:spacing w:after="0" w:line="276" w:lineRule="auto"/>
+            <w:spacing w:after="0" w:line="360" w:lineRule="auto"/>
             <w:rPr>
               <w:rFonts w:ascii="Arial" w:hAnsi="Arial" w:cs="Arial"/>
               <w:noProof/>
@@ -1989,7 +1996,7 @@
               <w:tab w:val="left" w:pos="960"/>
               <w:tab w:val="right" w:leader="dot" w:pos="9062"/>
             </w:tabs>
-            <w:spacing w:after="0" w:line="276" w:lineRule="auto"/>
+            <w:spacing w:after="0" w:line="360" w:lineRule="auto"/>
             <w:rPr>
               <w:rFonts w:ascii="Arial" w:hAnsi="Arial" w:cs="Arial"/>
               <w:noProof/>
@@ -2095,7 +2102,7 @@
               <w:tab w:val="left" w:pos="960"/>
               <w:tab w:val="right" w:leader="dot" w:pos="9062"/>
             </w:tabs>
-            <w:spacing w:after="0" w:line="276" w:lineRule="auto"/>
+            <w:spacing w:after="0" w:line="360" w:lineRule="auto"/>
             <w:rPr>
               <w:rFonts w:ascii="Arial" w:hAnsi="Arial" w:cs="Arial"/>
               <w:noProof/>
@@ -2201,7 +2208,7 @@
               <w:tab w:val="left" w:pos="960"/>
               <w:tab w:val="right" w:leader="dot" w:pos="9062"/>
             </w:tabs>
-            <w:spacing w:after="0" w:line="276" w:lineRule="auto"/>
+            <w:spacing w:after="0" w:line="360" w:lineRule="auto"/>
             <w:rPr>
               <w:rFonts w:ascii="Arial" w:hAnsi="Arial" w:cs="Arial"/>
               <w:noProof/>
@@ -2307,7 +2314,7 @@
               <w:tab w:val="left" w:pos="960"/>
               <w:tab w:val="right" w:leader="dot" w:pos="9062"/>
             </w:tabs>
-            <w:spacing w:after="0" w:line="276" w:lineRule="auto"/>
+            <w:spacing w:after="0" w:line="360" w:lineRule="auto"/>
             <w:rPr>
               <w:rFonts w:ascii="Arial" w:hAnsi="Arial" w:cs="Arial"/>
               <w:noProof/>
@@ -2413,7 +2420,7 @@
               <w:tab w:val="left" w:pos="960"/>
               <w:tab w:val="right" w:leader="dot" w:pos="9062"/>
             </w:tabs>
-            <w:spacing w:after="0" w:line="276" w:lineRule="auto"/>
+            <w:spacing w:after="0" w:line="360" w:lineRule="auto"/>
             <w:rPr>
               <w:rFonts w:ascii="Arial" w:hAnsi="Arial" w:cs="Arial"/>
               <w:noProof/>
@@ -2519,7 +2526,7 @@
               <w:tab w:val="left" w:pos="960"/>
               <w:tab w:val="right" w:leader="dot" w:pos="9062"/>
             </w:tabs>
-            <w:spacing w:after="0" w:line="276" w:lineRule="auto"/>
+            <w:spacing w:after="0" w:line="360" w:lineRule="auto"/>
             <w:rPr>
               <w:rFonts w:ascii="Arial" w:hAnsi="Arial" w:cs="Arial"/>
               <w:noProof/>
@@ -2621,7 +2628,7 @@
         <w:p>
           <w:pPr>
             <w:pStyle w:val="Spistreci1"/>
-            <w:spacing w:line="276" w:lineRule="auto"/>
+            <w:spacing w:line="360" w:lineRule="auto"/>
             <w:rPr>
               <w:rFonts w:ascii="Arial" w:eastAsiaTheme="minorEastAsia" w:hAnsi="Arial" w:cs="Arial"/>
               <w:noProof/>
@@ -2729,7 +2736,7 @@
               <w:tab w:val="left" w:pos="960"/>
               <w:tab w:val="right" w:leader="dot" w:pos="9062"/>
             </w:tabs>
-            <w:spacing w:after="0" w:line="276" w:lineRule="auto"/>
+            <w:spacing w:after="0" w:line="360" w:lineRule="auto"/>
             <w:rPr>
               <w:rFonts w:ascii="Arial" w:hAnsi="Arial" w:cs="Arial"/>
               <w:noProof/>
@@ -2835,7 +2842,7 @@
               <w:tab w:val="left" w:pos="960"/>
               <w:tab w:val="right" w:leader="dot" w:pos="9062"/>
             </w:tabs>
-            <w:spacing w:after="0" w:line="276" w:lineRule="auto"/>
+            <w:spacing w:after="0" w:line="360" w:lineRule="auto"/>
             <w:rPr>
               <w:rFonts w:ascii="Arial" w:hAnsi="Arial" w:cs="Arial"/>
               <w:noProof/>
@@ -2941,7 +2948,7 @@
               <w:tab w:val="left" w:pos="960"/>
               <w:tab w:val="right" w:leader="dot" w:pos="9062"/>
             </w:tabs>
-            <w:spacing w:after="0" w:line="276" w:lineRule="auto"/>
+            <w:spacing w:after="0" w:line="360" w:lineRule="auto"/>
             <w:rPr>
               <w:rFonts w:ascii="Arial" w:hAnsi="Arial" w:cs="Arial"/>
               <w:noProof/>
@@ -3047,7 +3054,7 @@
               <w:tab w:val="left" w:pos="960"/>
               <w:tab w:val="right" w:leader="dot" w:pos="9062"/>
             </w:tabs>
-            <w:spacing w:after="0" w:line="276" w:lineRule="auto"/>
+            <w:spacing w:after="0" w:line="360" w:lineRule="auto"/>
             <w:rPr>
               <w:rFonts w:ascii="Arial" w:hAnsi="Arial" w:cs="Arial"/>
               <w:noProof/>
@@ -3153,7 +3160,7 @@
               <w:tab w:val="left" w:pos="960"/>
               <w:tab w:val="right" w:leader="dot" w:pos="9062"/>
             </w:tabs>
-            <w:spacing w:after="0" w:line="276" w:lineRule="auto"/>
+            <w:spacing w:after="0" w:line="360" w:lineRule="auto"/>
             <w:rPr>
               <w:rFonts w:ascii="Arial" w:hAnsi="Arial" w:cs="Arial"/>
               <w:noProof/>
@@ -3259,7 +3266,7 @@
               <w:tab w:val="left" w:pos="960"/>
               <w:tab w:val="right" w:leader="dot" w:pos="9062"/>
             </w:tabs>
-            <w:spacing w:after="0" w:line="276" w:lineRule="auto"/>
+            <w:spacing w:after="0" w:line="360" w:lineRule="auto"/>
             <w:rPr>
               <w:rFonts w:ascii="Arial" w:hAnsi="Arial" w:cs="Arial"/>
               <w:noProof/>
@@ -3373,7 +3380,7 @@
               <w:tab w:val="left" w:pos="960"/>
               <w:tab w:val="right" w:leader="dot" w:pos="9062"/>
             </w:tabs>
-            <w:spacing w:after="0" w:line="276" w:lineRule="auto"/>
+            <w:spacing w:after="0" w:line="360" w:lineRule="auto"/>
             <w:rPr>
               <w:rFonts w:ascii="Arial" w:hAnsi="Arial" w:cs="Arial"/>
               <w:noProof/>
@@ -3475,7 +3482,7 @@
         <w:p>
           <w:pPr>
             <w:pStyle w:val="Spistreci1"/>
-            <w:spacing w:line="276" w:lineRule="auto"/>
+            <w:spacing w:line="360" w:lineRule="auto"/>
             <w:rPr>
               <w:rFonts w:ascii="Arial" w:eastAsiaTheme="minorEastAsia" w:hAnsi="Arial" w:cs="Arial"/>
               <w:noProof/>
@@ -3583,7 +3590,7 @@
               <w:tab w:val="left" w:pos="960"/>
               <w:tab w:val="right" w:leader="dot" w:pos="9062"/>
             </w:tabs>
-            <w:spacing w:after="0" w:line="276" w:lineRule="auto"/>
+            <w:spacing w:after="0" w:line="360" w:lineRule="auto"/>
             <w:rPr>
               <w:rFonts w:ascii="Arial" w:hAnsi="Arial" w:cs="Arial"/>
               <w:noProof/>
@@ -3689,7 +3696,7 @@
               <w:tab w:val="left" w:pos="960"/>
               <w:tab w:val="right" w:leader="dot" w:pos="9062"/>
             </w:tabs>
-            <w:spacing w:after="0" w:line="276" w:lineRule="auto"/>
+            <w:spacing w:after="0" w:line="360" w:lineRule="auto"/>
             <w:rPr>
               <w:rFonts w:ascii="Arial" w:hAnsi="Arial" w:cs="Arial"/>
               <w:noProof/>
@@ -3795,7 +3802,7 @@
               <w:tab w:val="left" w:pos="960"/>
               <w:tab w:val="right" w:leader="dot" w:pos="9062"/>
             </w:tabs>
-            <w:spacing w:after="0" w:line="276" w:lineRule="auto"/>
+            <w:spacing w:after="0" w:line="360" w:lineRule="auto"/>
             <w:rPr>
               <w:rFonts w:ascii="Arial" w:hAnsi="Arial" w:cs="Arial"/>
               <w:noProof/>
@@ -3901,7 +3908,7 @@
               <w:tab w:val="left" w:pos="960"/>
               <w:tab w:val="right" w:leader="dot" w:pos="9062"/>
             </w:tabs>
-            <w:spacing w:after="0" w:line="276" w:lineRule="auto"/>
+            <w:spacing w:after="0" w:line="360" w:lineRule="auto"/>
             <w:rPr>
               <w:rFonts w:ascii="Arial" w:hAnsi="Arial" w:cs="Arial"/>
               <w:noProof/>
@@ -4003,7 +4010,7 @@
         <w:p>
           <w:pPr>
             <w:pStyle w:val="Spistreci1"/>
-            <w:spacing w:line="276" w:lineRule="auto"/>
+            <w:spacing w:line="360" w:lineRule="auto"/>
             <w:rPr>
               <w:rFonts w:ascii="Arial" w:eastAsiaTheme="minorEastAsia" w:hAnsi="Arial" w:cs="Arial"/>
               <w:noProof/>
@@ -4111,7 +4118,7 @@
               <w:tab w:val="left" w:pos="960"/>
               <w:tab w:val="right" w:leader="dot" w:pos="9062"/>
             </w:tabs>
-            <w:spacing w:after="0" w:line="276" w:lineRule="auto"/>
+            <w:spacing w:after="0" w:line="360" w:lineRule="auto"/>
             <w:rPr>
               <w:rFonts w:ascii="Arial" w:hAnsi="Arial" w:cs="Arial"/>
               <w:noProof/>
@@ -4217,7 +4224,7 @@
               <w:tab w:val="left" w:pos="960"/>
               <w:tab w:val="right" w:leader="dot" w:pos="9062"/>
             </w:tabs>
-            <w:spacing w:after="0" w:line="276" w:lineRule="auto"/>
+            <w:spacing w:after="0" w:line="360" w:lineRule="auto"/>
             <w:rPr>
               <w:rFonts w:ascii="Arial" w:hAnsi="Arial" w:cs="Arial"/>
               <w:noProof/>
@@ -4323,7 +4330,7 @@
               <w:tab w:val="left" w:pos="960"/>
               <w:tab w:val="right" w:leader="dot" w:pos="9062"/>
             </w:tabs>
-            <w:spacing w:after="0" w:line="276" w:lineRule="auto"/>
+            <w:spacing w:after="0" w:line="360" w:lineRule="auto"/>
             <w:rPr>
               <w:rFonts w:ascii="Arial" w:hAnsi="Arial" w:cs="Arial"/>
               <w:noProof/>
@@ -4429,7 +4436,7 @@
               <w:tab w:val="left" w:pos="960"/>
               <w:tab w:val="right" w:leader="dot" w:pos="9062"/>
             </w:tabs>
-            <w:spacing w:after="0" w:line="276" w:lineRule="auto"/>
+            <w:spacing w:after="0" w:line="360" w:lineRule="auto"/>
             <w:rPr>
               <w:rFonts w:ascii="Arial" w:hAnsi="Arial" w:cs="Arial"/>
               <w:noProof/>
@@ -4531,7 +4538,7 @@
         <w:p>
           <w:pPr>
             <w:pStyle w:val="Spistreci1"/>
-            <w:spacing w:line="276" w:lineRule="auto"/>
+            <w:spacing w:line="360" w:lineRule="auto"/>
             <w:rPr>
               <w:rFonts w:ascii="Arial" w:eastAsiaTheme="minorEastAsia" w:hAnsi="Arial" w:cs="Arial"/>
               <w:noProof/>
@@ -4635,7 +4642,7 @@
         <w:p>
           <w:pPr>
             <w:pStyle w:val="Spistreci1"/>
-            <w:spacing w:line="276" w:lineRule="auto"/>
+            <w:spacing w:line="360" w:lineRule="auto"/>
             <w:rPr>
               <w:rFonts w:ascii="Arial" w:eastAsiaTheme="minorEastAsia" w:hAnsi="Arial" w:cs="Arial"/>
               <w:noProof/>
@@ -4738,7 +4745,7 @@
         </w:p>
         <w:p>
           <w:pPr>
-            <w:spacing w:after="0"/>
+            <w:spacing w:after="0" w:line="360" w:lineRule="auto"/>
             <w:jc w:val="both"/>
             <w:rPr>
               <w:rFonts w:ascii="Arial" w:hAnsi="Arial" w:cs="Arial"/>
@@ -4768,10 +4775,7 @@
           <w:szCs w:val="32"/>
         </w:rPr>
       </w:pPr>
-    </w:p>
-    <w:p>
-      <w:pPr>
-        <w:jc w:val="both"/>
+      <w:r>
         <w:rPr>
           <w:rFonts w:ascii="Arial" w:hAnsi="Arial" w:cs="Arial"/>
           <w:b/>
@@ -4779,63 +4783,6 @@
           <w:sz w:val="32"/>
           <w:szCs w:val="32"/>
         </w:rPr>
-      </w:pPr>
-    </w:p>
-    <w:p>
-      <w:pPr>
-        <w:jc w:val="both"/>
-        <w:rPr>
-          <w:rFonts w:ascii="Arial" w:hAnsi="Arial" w:cs="Arial"/>
-          <w:b/>
-          <w:bCs/>
-          <w:sz w:val="32"/>
-          <w:szCs w:val="32"/>
-        </w:rPr>
-      </w:pPr>
-    </w:p>
-    <w:p>
-      <w:pPr>
-        <w:jc w:val="both"/>
-        <w:rPr>
-          <w:rFonts w:ascii="Arial" w:hAnsi="Arial" w:cs="Arial"/>
-          <w:b/>
-          <w:bCs/>
-          <w:sz w:val="32"/>
-          <w:szCs w:val="32"/>
-        </w:rPr>
-      </w:pPr>
-    </w:p>
-    <w:p>
-      <w:pPr>
-        <w:jc w:val="both"/>
-        <w:rPr>
-          <w:rFonts w:ascii="Arial" w:hAnsi="Arial" w:cs="Arial"/>
-          <w:b/>
-          <w:bCs/>
-          <w:sz w:val="32"/>
-          <w:szCs w:val="32"/>
-        </w:rPr>
-      </w:pPr>
-    </w:p>
-    <w:p>
-      <w:pPr>
-        <w:jc w:val="both"/>
-        <w:rPr>
-          <w:rFonts w:ascii="Arial" w:hAnsi="Arial" w:cs="Arial"/>
-          <w:b/>
-          <w:bCs/>
-          <w:sz w:val="32"/>
-          <w:szCs w:val="32"/>
-        </w:rPr>
-      </w:pPr>
-      <w:r>
-        <w:rPr>
-          <w:rFonts w:ascii="Arial" w:hAnsi="Arial" w:cs="Arial"/>
-          <w:b/>
-          <w:bCs/>
-          <w:sz w:val="32"/>
-          <w:szCs w:val="32"/>
-        </w:rPr>
         <w:lastRenderedPageBreak/>
         <w:t>Spis rysunków</w:t>
       </w:r>
@@ -4846,6 +4793,7 @@
         <w:tabs>
           <w:tab w:val="right" w:leader="dot" w:pos="9062"/>
         </w:tabs>
+        <w:spacing w:line="360" w:lineRule="auto"/>
         <w:rPr>
           <w:rFonts w:ascii="Arial" w:eastAsiaTheme="minorEastAsia" w:hAnsi="Arial" w:cs="Arial"/>
           <w:b/>
@@ -4968,6 +4916,7 @@
         <w:tabs>
           <w:tab w:val="right" w:leader="dot" w:pos="9062"/>
         </w:tabs>
+        <w:spacing w:line="360" w:lineRule="auto"/>
         <w:rPr>
           <w:rFonts w:ascii="Arial" w:eastAsiaTheme="minorEastAsia" w:hAnsi="Arial" w:cs="Arial"/>
           <w:b/>
@@ -5066,6 +5015,7 @@
         <w:tabs>
           <w:tab w:val="right" w:leader="dot" w:pos="9062"/>
         </w:tabs>
+        <w:spacing w:line="360" w:lineRule="auto"/>
         <w:rPr>
           <w:rFonts w:ascii="Arial" w:eastAsiaTheme="minorEastAsia" w:hAnsi="Arial" w:cs="Arial"/>
           <w:b/>
@@ -5164,6 +5114,7 @@
         <w:tabs>
           <w:tab w:val="right" w:leader="dot" w:pos="9062"/>
         </w:tabs>
+        <w:spacing w:line="360" w:lineRule="auto"/>
         <w:rPr>
           <w:rFonts w:ascii="Arial" w:eastAsiaTheme="minorEastAsia" w:hAnsi="Arial" w:cs="Arial"/>
           <w:b/>
@@ -5262,6 +5213,7 @@
         <w:tabs>
           <w:tab w:val="right" w:leader="dot" w:pos="9062"/>
         </w:tabs>
+        <w:spacing w:line="360" w:lineRule="auto"/>
         <w:rPr>
           <w:rFonts w:ascii="Arial" w:eastAsiaTheme="minorEastAsia" w:hAnsi="Arial" w:cs="Arial"/>
           <w:b/>
@@ -5360,6 +5312,7 @@
         <w:tabs>
           <w:tab w:val="right" w:leader="dot" w:pos="9062"/>
         </w:tabs>
+        <w:spacing w:line="360" w:lineRule="auto"/>
         <w:rPr>
           <w:rFonts w:ascii="Arial" w:eastAsiaTheme="minorEastAsia" w:hAnsi="Arial" w:cs="Arial"/>
           <w:b/>
@@ -5458,6 +5411,7 @@
         <w:tabs>
           <w:tab w:val="right" w:leader="dot" w:pos="9062"/>
         </w:tabs>
+        <w:spacing w:line="360" w:lineRule="auto"/>
         <w:rPr>
           <w:rFonts w:ascii="Arial" w:eastAsiaTheme="minorEastAsia" w:hAnsi="Arial" w:cs="Arial"/>
           <w:b/>
@@ -5556,6 +5510,7 @@
         <w:tabs>
           <w:tab w:val="right" w:leader="dot" w:pos="9062"/>
         </w:tabs>
+        <w:spacing w:line="360" w:lineRule="auto"/>
         <w:rPr>
           <w:rFonts w:ascii="Arial" w:eastAsiaTheme="minorEastAsia" w:hAnsi="Arial" w:cs="Arial"/>
           <w:b/>
@@ -5654,6 +5609,7 @@
         <w:tabs>
           <w:tab w:val="right" w:leader="dot" w:pos="9062"/>
         </w:tabs>
+        <w:spacing w:line="360" w:lineRule="auto"/>
         <w:rPr>
           <w:rFonts w:ascii="Arial" w:eastAsiaTheme="minorEastAsia" w:hAnsi="Arial" w:cs="Arial"/>
           <w:b/>
@@ -5752,6 +5708,7 @@
         <w:tabs>
           <w:tab w:val="right" w:leader="dot" w:pos="9062"/>
         </w:tabs>
+        <w:spacing w:line="360" w:lineRule="auto"/>
         <w:rPr>
           <w:rFonts w:ascii="Arial" w:eastAsiaTheme="minorEastAsia" w:hAnsi="Arial" w:cs="Arial"/>
           <w:b/>
@@ -5850,6 +5807,7 @@
         <w:tabs>
           <w:tab w:val="right" w:leader="dot" w:pos="9062"/>
         </w:tabs>
+        <w:spacing w:line="360" w:lineRule="auto"/>
         <w:rPr>
           <w:rFonts w:ascii="Arial" w:eastAsiaTheme="minorEastAsia" w:hAnsi="Arial" w:cs="Arial"/>
           <w:b/>
@@ -5948,6 +5906,7 @@
         <w:tabs>
           <w:tab w:val="right" w:leader="dot" w:pos="9062"/>
         </w:tabs>
+        <w:spacing w:line="360" w:lineRule="auto"/>
         <w:rPr>
           <w:rFonts w:ascii="Arial" w:eastAsiaTheme="minorEastAsia" w:hAnsi="Arial" w:cs="Arial"/>
           <w:b/>
@@ -6046,6 +6005,7 @@
         <w:tabs>
           <w:tab w:val="right" w:leader="dot" w:pos="9062"/>
         </w:tabs>
+        <w:spacing w:line="360" w:lineRule="auto"/>
         <w:rPr>
           <w:rFonts w:ascii="Arial" w:eastAsiaTheme="minorEastAsia" w:hAnsi="Arial" w:cs="Arial"/>
           <w:b/>
@@ -6144,6 +6104,7 @@
         <w:tabs>
           <w:tab w:val="right" w:leader="dot" w:pos="9062"/>
         </w:tabs>
+        <w:spacing w:line="360" w:lineRule="auto"/>
         <w:rPr>
           <w:rFonts w:ascii="Arial" w:eastAsiaTheme="minorEastAsia" w:hAnsi="Arial" w:cs="Arial"/>
           <w:b/>
@@ -6242,6 +6203,7 @@
         <w:tabs>
           <w:tab w:val="right" w:leader="dot" w:pos="9062"/>
         </w:tabs>
+        <w:spacing w:line="360" w:lineRule="auto"/>
         <w:rPr>
           <w:rFonts w:ascii="Arial" w:eastAsiaTheme="minorEastAsia" w:hAnsi="Arial" w:cs="Arial"/>
           <w:b/>
@@ -6340,6 +6302,7 @@
         <w:tabs>
           <w:tab w:val="right" w:leader="dot" w:pos="9062"/>
         </w:tabs>
+        <w:spacing w:line="360" w:lineRule="auto"/>
         <w:rPr>
           <w:rFonts w:ascii="Arial" w:eastAsiaTheme="minorEastAsia" w:hAnsi="Arial" w:cs="Arial"/>
           <w:b/>
@@ -6438,6 +6401,7 @@
         <w:tabs>
           <w:tab w:val="right" w:leader="dot" w:pos="9062"/>
         </w:tabs>
+        <w:spacing w:line="360" w:lineRule="auto"/>
         <w:rPr>
           <w:rFonts w:ascii="Arial" w:eastAsiaTheme="minorEastAsia" w:hAnsi="Arial" w:cs="Arial"/>
           <w:b/>
@@ -6536,6 +6500,7 @@
         <w:tabs>
           <w:tab w:val="right" w:leader="dot" w:pos="9062"/>
         </w:tabs>
+        <w:spacing w:line="360" w:lineRule="auto"/>
         <w:rPr>
           <w:rFonts w:ascii="Arial" w:eastAsiaTheme="minorEastAsia" w:hAnsi="Arial" w:cs="Arial"/>
           <w:b/>
@@ -6634,6 +6599,7 @@
         <w:tabs>
           <w:tab w:val="right" w:leader="dot" w:pos="9062"/>
         </w:tabs>
+        <w:spacing w:line="360" w:lineRule="auto"/>
         <w:rPr>
           <w:rFonts w:ascii="Arial" w:eastAsiaTheme="minorEastAsia" w:hAnsi="Arial" w:cs="Arial"/>
           <w:b/>
@@ -6732,6 +6698,7 @@
         <w:tabs>
           <w:tab w:val="right" w:leader="dot" w:pos="9062"/>
         </w:tabs>
+        <w:spacing w:line="360" w:lineRule="auto"/>
         <w:rPr>
           <w:rFonts w:ascii="Arial" w:eastAsiaTheme="minorEastAsia" w:hAnsi="Arial" w:cs="Arial"/>
           <w:b/>
@@ -6830,6 +6797,7 @@
         <w:tabs>
           <w:tab w:val="right" w:leader="dot" w:pos="9062"/>
         </w:tabs>
+        <w:spacing w:line="360" w:lineRule="auto"/>
         <w:rPr>
           <w:rFonts w:ascii="Arial" w:eastAsiaTheme="minorEastAsia" w:hAnsi="Arial" w:cs="Arial"/>
           <w:b/>
@@ -6928,6 +6896,7 @@
         <w:tabs>
           <w:tab w:val="right" w:leader="dot" w:pos="9062"/>
         </w:tabs>
+        <w:spacing w:line="360" w:lineRule="auto"/>
         <w:rPr>
           <w:rFonts w:ascii="Arial" w:eastAsiaTheme="minorEastAsia" w:hAnsi="Arial" w:cs="Arial"/>
           <w:b/>
@@ -7026,6 +6995,7 @@
         <w:tabs>
           <w:tab w:val="right" w:leader="dot" w:pos="9062"/>
         </w:tabs>
+        <w:spacing w:line="360" w:lineRule="auto"/>
         <w:rPr>
           <w:rFonts w:ascii="Arial" w:eastAsiaTheme="minorEastAsia" w:hAnsi="Arial" w:cs="Arial"/>
           <w:b/>
@@ -7124,6 +7094,7 @@
         <w:tabs>
           <w:tab w:val="right" w:leader="dot" w:pos="9062"/>
         </w:tabs>
+        <w:spacing w:line="360" w:lineRule="auto"/>
         <w:rPr>
           <w:rFonts w:ascii="Arial" w:eastAsiaTheme="minorEastAsia" w:hAnsi="Arial" w:cs="Arial"/>
           <w:b/>
@@ -7222,6 +7193,7 @@
         <w:tabs>
           <w:tab w:val="right" w:leader="dot" w:pos="9062"/>
         </w:tabs>
+        <w:spacing w:line="360" w:lineRule="auto"/>
         <w:rPr>
           <w:rFonts w:ascii="Arial" w:eastAsiaTheme="minorEastAsia" w:hAnsi="Arial" w:cs="Arial"/>
           <w:b/>
@@ -7320,6 +7292,7 @@
         <w:tabs>
           <w:tab w:val="right" w:leader="dot" w:pos="9062"/>
         </w:tabs>
+        <w:spacing w:line="360" w:lineRule="auto"/>
         <w:rPr>
           <w:rFonts w:ascii="Arial" w:eastAsiaTheme="minorEastAsia" w:hAnsi="Arial" w:cs="Arial"/>
           <w:b/>
@@ -7418,6 +7391,7 @@
         <w:tabs>
           <w:tab w:val="right" w:leader="dot" w:pos="9062"/>
         </w:tabs>
+        <w:spacing w:line="360" w:lineRule="auto"/>
         <w:rPr>
           <w:rFonts w:ascii="Arial" w:eastAsiaTheme="minorEastAsia" w:hAnsi="Arial" w:cs="Arial"/>
           <w:b/>
@@ -7516,6 +7490,7 @@
         <w:tabs>
           <w:tab w:val="right" w:leader="dot" w:pos="9062"/>
         </w:tabs>
+        <w:spacing w:line="360" w:lineRule="auto"/>
         <w:rPr>
           <w:rFonts w:ascii="Arial" w:eastAsiaTheme="minorEastAsia" w:hAnsi="Arial" w:cs="Arial"/>
           <w:b/>
@@ -7610,6 +7585,7 @@
     </w:p>
     <w:p>
       <w:pPr>
+        <w:spacing w:line="360" w:lineRule="auto"/>
         <w:rPr>
           <w:rFonts w:ascii="Arial" w:hAnsi="Arial" w:cs="Arial"/>
           <w:sz w:val="28"/>
@@ -7635,7 +7611,9 @@
           <w:szCs w:val="32"/>
         </w:rPr>
       </w:pPr>
-      <w:r>
+    </w:p>
+    <w:p>
+      <w:pPr>
         <w:rPr>
           <w:rFonts w:ascii="Arial" w:hAnsi="Arial" w:cs="Arial"/>
           <w:b/>
@@ -7643,6 +7621,49 @@
           <w:sz w:val="32"/>
           <w:szCs w:val="32"/>
         </w:rPr>
+      </w:pPr>
+    </w:p>
+    <w:p>
+      <w:pPr>
+        <w:rPr>
+          <w:rFonts w:ascii="Arial" w:hAnsi="Arial" w:cs="Arial"/>
+          <w:b/>
+          <w:bCs/>
+          <w:sz w:val="32"/>
+          <w:szCs w:val="32"/>
+        </w:rPr>
+      </w:pPr>
+    </w:p>
+    <w:p>
+      <w:pPr>
+        <w:rPr>
+          <w:rFonts w:ascii="Arial" w:hAnsi="Arial" w:cs="Arial"/>
+          <w:b/>
+          <w:bCs/>
+          <w:sz w:val="32"/>
+          <w:szCs w:val="32"/>
+        </w:rPr>
+      </w:pPr>
+    </w:p>
+    <w:p>
+      <w:pPr>
+        <w:rPr>
+          <w:rFonts w:ascii="Arial" w:hAnsi="Arial" w:cs="Arial"/>
+          <w:b/>
+          <w:bCs/>
+          <w:sz w:val="32"/>
+          <w:szCs w:val="32"/>
+        </w:rPr>
+      </w:pPr>
+      <w:r>
+        <w:rPr>
+          <w:rFonts w:ascii="Arial" w:hAnsi="Arial" w:cs="Arial"/>
+          <w:b/>
+          <w:bCs/>
+          <w:sz w:val="32"/>
+          <w:szCs w:val="32"/>
+        </w:rPr>
+        <w:lastRenderedPageBreak/>
         <w:t>Spis tabel</w:t>
       </w:r>
     </w:p>
@@ -7652,6 +7673,7 @@
         <w:tabs>
           <w:tab w:val="right" w:leader="dot" w:pos="9062"/>
         </w:tabs>
+        <w:spacing w:line="360" w:lineRule="auto"/>
         <w:rPr>
           <w:rFonts w:ascii="Arial" w:eastAsiaTheme="minorEastAsia" w:hAnsi="Arial" w:cs="Arial"/>
           <w:b/>
@@ -7776,6 +7798,7 @@
         <w:tabs>
           <w:tab w:val="right" w:leader="dot" w:pos="9062"/>
         </w:tabs>
+        <w:spacing w:line="360" w:lineRule="auto"/>
         <w:rPr>
           <w:rFonts w:ascii="Arial" w:eastAsiaTheme="minorEastAsia" w:hAnsi="Arial" w:cs="Arial"/>
           <w:b/>
@@ -7876,6 +7899,7 @@
         <w:tabs>
           <w:tab w:val="right" w:leader="dot" w:pos="9062"/>
         </w:tabs>
+        <w:spacing w:line="360" w:lineRule="auto"/>
         <w:rPr>
           <w:rFonts w:ascii="Arial" w:eastAsiaTheme="minorEastAsia" w:hAnsi="Arial" w:cs="Arial"/>
           <w:b/>
@@ -7976,6 +8000,7 @@
         <w:tabs>
           <w:tab w:val="right" w:leader="dot" w:pos="9062"/>
         </w:tabs>
+        <w:spacing w:line="360" w:lineRule="auto"/>
         <w:rPr>
           <w:rFonts w:ascii="Arial" w:eastAsiaTheme="minorEastAsia" w:hAnsi="Arial" w:cs="Arial"/>
           <w:b/>
@@ -8076,6 +8101,7 @@
         <w:tabs>
           <w:tab w:val="right" w:leader="dot" w:pos="9062"/>
         </w:tabs>
+        <w:spacing w:line="360" w:lineRule="auto"/>
         <w:rPr>
           <w:rFonts w:ascii="Arial" w:eastAsiaTheme="minorEastAsia" w:hAnsi="Arial" w:cs="Arial"/>
           <w:b/>
@@ -8176,6 +8202,7 @@
         <w:tabs>
           <w:tab w:val="right" w:leader="dot" w:pos="9062"/>
         </w:tabs>
+        <w:spacing w:line="360" w:lineRule="auto"/>
         <w:rPr>
           <w:rFonts w:ascii="Arial" w:eastAsiaTheme="minorEastAsia" w:hAnsi="Arial" w:cs="Arial"/>
           <w:b/>
@@ -8276,6 +8303,7 @@
         <w:tabs>
           <w:tab w:val="right" w:leader="dot" w:pos="9062"/>
         </w:tabs>
+        <w:spacing w:line="360" w:lineRule="auto"/>
         <w:rPr>
           <w:rFonts w:ascii="Arial" w:eastAsiaTheme="minorEastAsia" w:hAnsi="Arial" w:cs="Arial"/>
           <w:b/>
@@ -12214,7 +12242,7 @@
           <w:noProof/>
         </w:rPr>
         <w:drawing>
-          <wp:inline distT="0" distB="0" distL="0" distR="0" wp14:anchorId="181D529B" wp14:editId="44B4B129">
+          <wp:inline distT="0" distB="0" distL="0" distR="0" wp14:anchorId="181D529B" wp14:editId="07C0A834">
             <wp:extent cx="5762625" cy="3181350"/>
             <wp:effectExtent l="0" t="0" r="9525" b="0"/>
             <wp:docPr id="2134443554" name="Obraz 2"/>
@@ -24834,6 +24862,7 @@
     <w:p>
       <w:pPr>
         <w:ind w:firstLine="426"/>
+        <w:jc w:val="both"/>
         <w:rPr>
           <w:rFonts w:ascii="Arial" w:hAnsi="Arial" w:cs="Arial"/>
           <w:sz w:val="24"/>
@@ -26890,6 +26919,7 @@
       <w:r>
         <w:rPr>
           <w:rFonts w:ascii="Arial" w:hAnsi="Arial" w:cs="Arial"/>
+          <w:noProof/>
           <w:sz w:val="24"/>
           <w:szCs w:val="24"/>
         </w:rPr>
@@ -27443,7 +27473,6 @@
         </w:rPr>
         <w:t xml:space="preserve">Dane są przedstawione w formie wykresów oraz tabeli pozwalającej przejrzenia pogody na aktualny dzień na daną godzinę. Jeśli użytkownik będzie chciał przejrzeć historyczne dane pogodowe przechodzi na stronę </w:t>
       </w:r>
-      <w:proofErr w:type="spellStart"/>
       <w:r>
         <w:rPr>
           <w:rFonts w:ascii="Arial" w:hAnsi="Arial" w:cs="Arial"/>
@@ -27452,18 +27481,7 @@
           <w:sz w:val="24"/>
           <w:szCs w:val="24"/>
         </w:rPr>
-        <w:t>History</w:t>
-      </w:r>
-      <w:proofErr w:type="spellEnd"/>
-      <w:r>
-        <w:rPr>
-          <w:rFonts w:ascii="Arial" w:hAnsi="Arial" w:cs="Arial"/>
-          <w:b/>
-          <w:bCs/>
-          <w:sz w:val="24"/>
-          <w:szCs w:val="24"/>
-        </w:rPr>
-        <w:t xml:space="preserve"> data</w:t>
+        <w:t>History data</w:t>
       </w:r>
       <w:r>
         <w:rPr>
@@ -27516,6 +27534,7 @@
       <w:r>
         <w:rPr>
           <w:rFonts w:ascii="Arial" w:hAnsi="Arial" w:cs="Arial"/>
+          <w:noProof/>
           <w:sz w:val="24"/>
           <w:szCs w:val="24"/>
         </w:rPr>
@@ -27780,6 +27799,7 @@
       <w:r>
         <w:rPr>
           <w:rFonts w:ascii="Arial" w:hAnsi="Arial" w:cs="Arial"/>
+          <w:noProof/>
         </w:rPr>
         <w:drawing>
           <wp:inline distT="0" distB="0" distL="0" distR="0" wp14:anchorId="3D202E42" wp14:editId="5CDDC636">
@@ -27917,6 +27937,7 @@
       <w:r>
         <w:rPr>
           <w:rFonts w:ascii="Arial" w:hAnsi="Arial" w:cs="Arial"/>
+          <w:noProof/>
           <w:sz w:val="24"/>
           <w:szCs w:val="24"/>
         </w:rPr>
@@ -28058,7 +28079,6 @@
         <w:br/>
         <w:t xml:space="preserve">Po kliknięciu pokaże się napis </w:t>
       </w:r>
-      <w:proofErr w:type="spellStart"/>
       <w:r>
         <w:rPr>
           <w:rFonts w:ascii="Arial" w:hAnsi="Arial" w:cs="Arial"/>
@@ -28067,9 +28087,8 @@
           <w:sz w:val="24"/>
           <w:szCs w:val="24"/>
         </w:rPr>
-        <w:t>Loading</w:t>
-      </w:r>
-      <w:proofErr w:type="spellEnd"/>
+        <w:t>Loadin</w:t>
+      </w:r>
       <w:r>
         <w:rPr>
           <w:rFonts w:ascii="Arial" w:hAnsi="Arial" w:cs="Arial"/>
@@ -28078,7 +28097,7 @@
           <w:sz w:val="24"/>
           <w:szCs w:val="24"/>
         </w:rPr>
-        <w:t>…</w:t>
+        <w:t>g</w:t>
       </w:r>
       <w:r>
         <w:rPr>
@@ -28088,16 +28107,14 @@
         </w:rPr>
         <w:t xml:space="preserve">, Który informuje ze trzeba </w:t>
       </w:r>
-      <w:proofErr w:type="spellStart"/>
-      <w:r>
-        <w:rPr>
-          <w:rFonts w:ascii="Arial" w:hAnsi="Arial" w:cs="Arial"/>
-          <w:sz w:val="24"/>
-          <w:szCs w:val="24"/>
-        </w:rPr>
-        <w:t>czekąc</w:t>
-      </w:r>
-      <w:proofErr w:type="spellEnd"/>
+      <w:r>
+        <w:rPr>
+          <w:rFonts w:ascii="Arial" w:hAnsi="Arial" w:cs="Arial"/>
+          <w:sz w:val="24"/>
+          <w:szCs w:val="24"/>
+        </w:rPr>
+        <w:t>czekać</w:t>
+      </w:r>
       <w:r>
         <w:rPr>
           <w:rFonts w:ascii="Arial" w:hAnsi="Arial" w:cs="Arial"/>
@@ -28117,6 +28134,7 @@
       <w:r>
         <w:rPr>
           <w:rFonts w:ascii="Arial" w:hAnsi="Arial" w:cs="Arial"/>
+          <w:noProof/>
           <w:sz w:val="24"/>
           <w:szCs w:val="24"/>
         </w:rPr>
@@ -28312,6 +28330,7 @@
       <w:r>
         <w:rPr>
           <w:rFonts w:ascii="Arial" w:hAnsi="Arial" w:cs="Arial"/>
+          <w:noProof/>
           <w:sz w:val="24"/>
           <w:szCs w:val="24"/>
         </w:rPr>
@@ -28437,6 +28456,7 @@
       <w:r>
         <w:rPr>
           <w:rFonts w:ascii="Arial" w:hAnsi="Arial" w:cs="Arial"/>
+          <w:noProof/>
           <w:sz w:val="24"/>
           <w:szCs w:val="24"/>
         </w:rPr>
@@ -28563,6 +28583,7 @@
       <w:r>
         <w:rPr>
           <w:rFonts w:ascii="Arial" w:hAnsi="Arial" w:cs="Arial"/>
+          <w:noProof/>
           <w:sz w:val="24"/>
           <w:szCs w:val="24"/>
         </w:rPr>
@@ -28735,6 +28756,7 @@
       <w:r>
         <w:rPr>
           <w:rFonts w:ascii="Arial" w:hAnsi="Arial" w:cs="Arial"/>
+          <w:noProof/>
           <w:sz w:val="24"/>
           <w:szCs w:val="24"/>
         </w:rPr>
@@ -28873,6 +28895,7 @@
       <w:r>
         <w:rPr>
           <w:rFonts w:ascii="Arial" w:hAnsi="Arial" w:cs="Arial"/>
+          <w:noProof/>
           <w:sz w:val="24"/>
           <w:szCs w:val="24"/>
         </w:rPr>
@@ -29050,7 +29073,7 @@
           <w:szCs w:val="24"/>
         </w:rPr>
         <w:drawing>
-          <wp:inline distT="0" distB="0" distL="0" distR="0" wp14:anchorId="15F0F6CF" wp14:editId="73820E79">
+          <wp:inline distT="0" distB="0" distL="0" distR="0" wp14:anchorId="15F0F6CF" wp14:editId="296AF834">
             <wp:extent cx="5762625" cy="7439025"/>
             <wp:effectExtent l="0" t="0" r="9525" b="9525"/>
             <wp:docPr id="590511961" name="Obraz 21"/>
@@ -29226,20 +29249,8 @@
           <w:sz w:val="24"/>
           <w:szCs w:val="24"/>
         </w:rPr>
-        <w:t xml:space="preserve">Forecast </w:t>
-      </w:r>
-      <w:proofErr w:type="spellStart"/>
-      <w:r>
-        <w:rPr>
-          <w:rFonts w:ascii="Arial" w:hAnsi="Arial" w:cs="Arial"/>
-          <w:b/>
-          <w:bCs/>
-          <w:sz w:val="24"/>
-          <w:szCs w:val="24"/>
-        </w:rPr>
-        <w:t>reports</w:t>
-      </w:r>
-      <w:proofErr w:type="spellEnd"/>
+        <w:t>Forecast reports</w:t>
+      </w:r>
       <w:r>
         <w:rPr>
           <w:rFonts w:ascii="Arial" w:hAnsi="Arial" w:cs="Arial"/>
@@ -29268,6 +29279,7 @@
       <w:r>
         <w:rPr>
           <w:rFonts w:ascii="Arial" w:hAnsi="Arial" w:cs="Arial"/>
+          <w:noProof/>
         </w:rPr>
         <w:drawing>
           <wp:inline distT="0" distB="0" distL="0" distR="0" wp14:anchorId="447E1E84" wp14:editId="4DB75B0A">
@@ -29385,9 +29397,16 @@
           <w:sz w:val="24"/>
           <w:szCs w:val="24"/>
         </w:rPr>
-        <w:t xml:space="preserve">Show </w:t>
-      </w:r>
-      <w:proofErr w:type="spellStart"/>
+        <w:t>Show More</w:t>
+      </w:r>
+      <w:r>
+        <w:rPr>
+          <w:rFonts w:ascii="Arial" w:hAnsi="Arial" w:cs="Arial"/>
+          <w:sz w:val="24"/>
+          <w:szCs w:val="24"/>
+        </w:rPr>
+        <w:t xml:space="preserve"> można zobaczyć szczegóły raport oraz pobrać raport w formie pliku pdf za pomocą przycisk </w:t>
+      </w:r>
       <w:r>
         <w:rPr>
           <w:rFonts w:ascii="Arial" w:hAnsi="Arial" w:cs="Arial"/>
@@ -29396,25 +29415,6 @@
           <w:sz w:val="24"/>
           <w:szCs w:val="24"/>
         </w:rPr>
-        <w:t>More</w:t>
-      </w:r>
-      <w:proofErr w:type="spellEnd"/>
-      <w:r>
-        <w:rPr>
-          <w:rFonts w:ascii="Arial" w:hAnsi="Arial" w:cs="Arial"/>
-          <w:sz w:val="24"/>
-          <w:szCs w:val="24"/>
-        </w:rPr>
-        <w:t xml:space="preserve"> można zobaczyć szczegóły raport oraz pobrać raport w formie pliku pdf za pomocą przycisk </w:t>
-      </w:r>
-      <w:r>
-        <w:rPr>
-          <w:rFonts w:ascii="Arial" w:hAnsi="Arial" w:cs="Arial"/>
-          <w:b/>
-          <w:bCs/>
-          <w:sz w:val="24"/>
-          <w:szCs w:val="24"/>
-        </w:rPr>
         <w:t>Download report</w:t>
       </w:r>
       <w:r>
@@ -29437,6 +29437,7 @@
       <w:r>
         <w:rPr>
           <w:rFonts w:ascii="Arial" w:hAnsi="Arial" w:cs="Arial"/>
+          <w:noProof/>
           <w:sz w:val="24"/>
           <w:szCs w:val="24"/>
         </w:rPr>
@@ -31085,7 +31086,137 @@
         </w:numPr>
         <w:jc w:val="both"/>
         <w:rPr>
-          <w:rStyle w:val="Hipercze"/>
+          <w:rFonts w:ascii="Arial" w:hAnsi="Arial" w:cs="Arial"/>
+          <w:sz w:val="24"/>
+          <w:szCs w:val="24"/>
+        </w:rPr>
+      </w:pPr>
+      <w:proofErr w:type="spellStart"/>
+      <w:r>
+        <w:rPr>
+          <w:rFonts w:ascii="Arial" w:hAnsi="Arial" w:cs="Arial"/>
+          <w:sz w:val="24"/>
+          <w:szCs w:val="24"/>
+          <w:shd w:val="clear" w:color="auto" w:fill="FFFFFF"/>
+        </w:rPr>
+        <w:t>Piero</w:t>
+      </w:r>
+      <w:proofErr w:type="spellEnd"/>
+      <w:r>
+        <w:rPr>
+          <w:rFonts w:ascii="Arial" w:hAnsi="Arial" w:cs="Arial"/>
+          <w:sz w:val="24"/>
+          <w:szCs w:val="24"/>
+          <w:shd w:val="clear" w:color="auto" w:fill="FFFFFF"/>
+        </w:rPr>
+        <w:t xml:space="preserve"> </w:t>
+      </w:r>
+      <w:proofErr w:type="spellStart"/>
+      <w:r>
+        <w:rPr>
+          <w:rFonts w:ascii="Arial" w:hAnsi="Arial" w:cs="Arial"/>
+          <w:sz w:val="24"/>
+          <w:szCs w:val="24"/>
+          <w:shd w:val="clear" w:color="auto" w:fill="FFFFFF"/>
+        </w:rPr>
+        <w:t>Paialunga</w:t>
+      </w:r>
+      <w:proofErr w:type="spellEnd"/>
+      <w:r>
+        <w:rPr>
+          <w:rFonts w:ascii="Arial" w:hAnsi="Arial" w:cs="Arial"/>
+          <w:sz w:val="24"/>
+          <w:szCs w:val="24"/>
+          <w:shd w:val="clear" w:color="auto" w:fill="FFFFFF"/>
+        </w:rPr>
+        <w:t>, rok 2024, „</w:t>
+      </w:r>
+      <w:proofErr w:type="spellStart"/>
+      <w:r>
+        <w:rPr>
+          <w:rFonts w:ascii="Arial" w:hAnsi="Arial" w:cs="Arial"/>
+          <w:sz w:val="24"/>
+          <w:szCs w:val="24"/>
+          <w:shd w:val="clear" w:color="auto" w:fill="FFFFFF"/>
+        </w:rPr>
+        <w:t>Weather</w:t>
+      </w:r>
+      <w:proofErr w:type="spellEnd"/>
+      <w:r>
+        <w:rPr>
+          <w:rFonts w:ascii="Arial" w:hAnsi="Arial" w:cs="Arial"/>
+          <w:sz w:val="24"/>
+          <w:szCs w:val="24"/>
+          <w:shd w:val="clear" w:color="auto" w:fill="FFFFFF"/>
+        </w:rPr>
+        <w:t xml:space="preserve"> </w:t>
+      </w:r>
+      <w:proofErr w:type="spellStart"/>
+      <w:r>
+        <w:rPr>
+          <w:rFonts w:ascii="Arial" w:hAnsi="Arial" w:cs="Arial"/>
+          <w:sz w:val="24"/>
+          <w:szCs w:val="24"/>
+          <w:shd w:val="clear" w:color="auto" w:fill="FFFFFF"/>
+        </w:rPr>
+        <w:t>forecasting</w:t>
+      </w:r>
+      <w:proofErr w:type="spellEnd"/>
+      <w:r>
+        <w:rPr>
+          <w:rFonts w:ascii="Arial" w:hAnsi="Arial" w:cs="Arial"/>
+          <w:sz w:val="24"/>
+          <w:szCs w:val="24"/>
+          <w:shd w:val="clear" w:color="auto" w:fill="FFFFFF"/>
+        </w:rPr>
+        <w:t xml:space="preserve"> with Machine Learning, </w:t>
+      </w:r>
+      <w:proofErr w:type="spellStart"/>
+      <w:r>
+        <w:rPr>
+          <w:rFonts w:ascii="Arial" w:hAnsi="Arial" w:cs="Arial"/>
+          <w:sz w:val="24"/>
+          <w:szCs w:val="24"/>
+          <w:shd w:val="clear" w:color="auto" w:fill="FFFFFF"/>
+        </w:rPr>
+        <w:t>using</w:t>
+      </w:r>
+      <w:proofErr w:type="spellEnd"/>
+      <w:r>
+        <w:rPr>
+          <w:rFonts w:ascii="Arial" w:hAnsi="Arial" w:cs="Arial"/>
+          <w:sz w:val="24"/>
+          <w:szCs w:val="24"/>
+          <w:shd w:val="clear" w:color="auto" w:fill="FFFFFF"/>
+        </w:rPr>
+        <w:t xml:space="preserve"> </w:t>
+      </w:r>
+      <w:proofErr w:type="spellStart"/>
+      <w:r>
+        <w:rPr>
+          <w:rFonts w:ascii="Arial" w:hAnsi="Arial" w:cs="Arial"/>
+          <w:sz w:val="24"/>
+          <w:szCs w:val="24"/>
+          <w:shd w:val="clear" w:color="auto" w:fill="FFFFFF"/>
+        </w:rPr>
+        <w:t>Python</w:t>
+      </w:r>
+      <w:proofErr w:type="spellEnd"/>
+      <w:r>
+        <w:rPr>
+          <w:rFonts w:ascii="Arial" w:hAnsi="Arial" w:cs="Arial"/>
+          <w:sz w:val="24"/>
+          <w:szCs w:val="24"/>
+          <w:shd w:val="clear" w:color="auto" w:fill="FFFFFF"/>
+        </w:rPr>
+        <w:t xml:space="preserve">”, </w:t>
+      </w:r>
+    </w:p>
+    <w:p>
+      <w:pPr>
+        <w:pStyle w:val="Akapitzlist"/>
+        <w:jc w:val="both"/>
+        <w:rPr>
           <w:rFonts w:ascii="Arial" w:hAnsi="Arial" w:cs="Arial"/>
           <w:b/>
           <w:bCs/>
@@ -31093,49 +31224,25 @@
           <w:szCs w:val="24"/>
         </w:rPr>
       </w:pPr>
-      <w:r>
-        <w:rPr>
-          <w:rFonts w:ascii="Arial" w:hAnsi="Arial" w:cs="Arial"/>
-          <w:sz w:val="24"/>
-          <w:szCs w:val="24"/>
-        </w:rPr>
-        <w:t xml:space="preserve">Jordan </w:t>
-      </w:r>
-      <w:proofErr w:type="spellStart"/>
-      <w:r>
-        <w:rPr>
-          <w:rFonts w:ascii="Arial" w:hAnsi="Arial" w:cs="Arial"/>
-          <w:sz w:val="24"/>
-          <w:szCs w:val="24"/>
-        </w:rPr>
-        <w:t>Walke</w:t>
-      </w:r>
-      <w:proofErr w:type="spellEnd"/>
-      <w:r>
-        <w:rPr>
-          <w:rFonts w:ascii="Arial" w:hAnsi="Arial" w:cs="Arial"/>
-          <w:sz w:val="24"/>
-          <w:szCs w:val="24"/>
-        </w:rPr>
-        <w:t>., rok 202</w:t>
-      </w:r>
-      <w:r>
-        <w:rPr>
-          <w:rFonts w:ascii="Arial" w:hAnsi="Arial" w:cs="Arial"/>
-          <w:sz w:val="24"/>
-          <w:szCs w:val="24"/>
-        </w:rPr>
-        <w:t>4</w:t>
-      </w:r>
-      <w:r>
-        <w:rPr>
-          <w:rFonts w:ascii="Arial" w:hAnsi="Arial" w:cs="Arial"/>
-          <w:sz w:val="24"/>
-          <w:szCs w:val="24"/>
-        </w:rPr>
-        <w:t xml:space="preserve">, „React – A JavaScript library for building user interfaces”, </w:t>
-      </w:r>
-      <w:r>
+      <w:hyperlink r:id="rId49" w:history="1">
+        <w:r>
+          <w:rPr>
+            <w:rStyle w:val="Hipercze"/>
+            <w:rFonts w:ascii="Arial" w:hAnsi="Arial" w:cs="Arial"/>
+            <w:b/>
+            <w:bCs/>
+            <w:color w:val="auto"/>
+            <w:sz w:val="24"/>
+            <w:szCs w:val="24"/>
+          </w:rPr>
+          <w:t>https://towardsdatascience.com/weather-forecasting-with-machine-learning-using-python-55e90c346647</w:t>
+        </w:r>
+      </w:hyperlink>
+    </w:p>
+    <w:p>
+      <w:pPr>
+        <w:pStyle w:val="Akapitzlist"/>
+        <w:jc w:val="both"/>
         <w:rPr>
           <w:rFonts w:ascii="Arial" w:hAnsi="Arial" w:cs="Arial"/>
           <w:b/>
@@ -31143,97 +31250,7 @@
           <w:sz w:val="24"/>
           <w:szCs w:val="24"/>
         </w:rPr>
-        <w:fldChar w:fldCharType="begin"/>
-      </w:r>
-      <w:r>
-        <w:rPr>
-          <w:rFonts w:ascii="Arial" w:hAnsi="Arial" w:cs="Arial"/>
-          <w:b/>
-          <w:bCs/>
-          <w:sz w:val="24"/>
-          <w:szCs w:val="24"/>
-        </w:rPr>
-        <w:instrText>HYPERLINK "https://react.dev/learn"</w:instrText>
-      </w:r>
-      <w:r>
-        <w:rPr>
-          <w:rFonts w:ascii="Arial" w:hAnsi="Arial" w:cs="Arial"/>
-          <w:b/>
-          <w:bCs/>
-          <w:sz w:val="24"/>
-          <w:szCs w:val="24"/>
-        </w:rPr>
-      </w:r>
-      <w:r>
-        <w:rPr>
-          <w:rFonts w:ascii="Arial" w:hAnsi="Arial" w:cs="Arial"/>
-          <w:b/>
-          <w:bCs/>
-          <w:sz w:val="24"/>
-          <w:szCs w:val="24"/>
-        </w:rPr>
-        <w:fldChar w:fldCharType="separate"/>
-      </w:r>
-      <w:r>
-        <w:rPr>
-          <w:rStyle w:val="Hipercze"/>
-          <w:rFonts w:ascii="Arial" w:hAnsi="Arial" w:cs="Arial"/>
-          <w:b/>
-          <w:bCs/>
-          <w:color w:val="auto"/>
-          <w:sz w:val="24"/>
-          <w:szCs w:val="24"/>
-        </w:rPr>
-        <w:t>https://reactjs.org/docs/getting-started.h</w:t>
-      </w:r>
-      <w:r>
-        <w:rPr>
-          <w:rStyle w:val="Hipercze"/>
-          <w:rFonts w:ascii="Arial" w:hAnsi="Arial" w:cs="Arial"/>
-          <w:b/>
-          <w:bCs/>
-          <w:color w:val="auto"/>
-          <w:sz w:val="24"/>
-          <w:szCs w:val="24"/>
-        </w:rPr>
-        <w:t>t</w:t>
-      </w:r>
-      <w:r>
-        <w:rPr>
-          <w:rStyle w:val="Hipercze"/>
-          <w:rFonts w:ascii="Arial" w:hAnsi="Arial" w:cs="Arial"/>
-          <w:b/>
-          <w:bCs/>
-          <w:color w:val="auto"/>
-          <w:sz w:val="24"/>
-          <w:szCs w:val="24"/>
-        </w:rPr>
-        <w:t>ml</w:t>
-      </w:r>
-    </w:p>
-    <w:p>
-      <w:pPr>
-        <w:pStyle w:val="Akapitzlist"/>
-        <w:ind w:left="1428"/>
-        <w:jc w:val="both"/>
-        <w:rPr>
-          <w:rFonts w:ascii="Arial" w:hAnsi="Arial" w:cs="Arial"/>
-          <w:b/>
-          <w:bCs/>
-          <w:sz w:val="24"/>
-          <w:szCs w:val="24"/>
-        </w:rPr>
-      </w:pPr>
-      <w:r>
-        <w:rPr>
-          <w:rFonts w:ascii="Arial" w:hAnsi="Arial" w:cs="Arial"/>
-          <w:b/>
-          <w:bCs/>
-          <w:sz w:val="24"/>
-          <w:szCs w:val="24"/>
-        </w:rPr>
-        <w:fldChar w:fldCharType="end"/>
-      </w:r>
+      </w:pPr>
     </w:p>
     <w:p>
       <w:pPr>
@@ -31245,17 +31262,19 @@
         <w:jc w:val="both"/>
         <w:rPr>
           <w:rFonts w:ascii="Arial" w:hAnsi="Arial" w:cs="Arial"/>
-          <w:sz w:val="24"/>
-          <w:szCs w:val="24"/>
-        </w:rPr>
-      </w:pPr>
-      <w:r>
-        <w:rPr>
-          <w:rFonts w:ascii="Arial" w:hAnsi="Arial" w:cs="Arial"/>
-          <w:sz w:val="24"/>
-          <w:szCs w:val="24"/>
-        </w:rPr>
-        <w:t xml:space="preserve">TJ </w:t>
+          <w:b/>
+          <w:bCs/>
+          <w:sz w:val="24"/>
+          <w:szCs w:val="24"/>
+        </w:rPr>
+      </w:pPr>
+      <w:r>
+        <w:rPr>
+          <w:rFonts w:ascii="Arial" w:hAnsi="Arial" w:cs="Arial"/>
+          <w:sz w:val="24"/>
+          <w:szCs w:val="24"/>
+        </w:rPr>
+        <w:t xml:space="preserve">Jon </w:t>
       </w:r>
       <w:proofErr w:type="spellStart"/>
       <w:r>
@@ -31264,7 +31283,7 @@
           <w:sz w:val="24"/>
           <w:szCs w:val="24"/>
         </w:rPr>
-        <w:t>Holowaychuk</w:t>
+        <w:t>Reilly</w:t>
       </w:r>
       <w:proofErr w:type="spellEnd"/>
       <w:r>
@@ -31273,23 +31292,222 @@
           <w:sz w:val="24"/>
           <w:szCs w:val="24"/>
         </w:rPr>
-        <w:t>, rok 202</w:t>
-      </w:r>
-      <w:r>
-        <w:rPr>
-          <w:rFonts w:ascii="Arial" w:hAnsi="Arial" w:cs="Arial"/>
-          <w:sz w:val="24"/>
-          <w:szCs w:val="24"/>
-        </w:rPr>
-        <w:t>4</w:t>
-      </w:r>
-      <w:r>
-        <w:rPr>
-          <w:rFonts w:ascii="Arial" w:hAnsi="Arial" w:cs="Arial"/>
-          <w:sz w:val="24"/>
-          <w:szCs w:val="24"/>
-        </w:rPr>
-        <w:t>, „Express.js – Node.js web application framework”,</w:t>
+        <w:t xml:space="preserve">, rok 2024, „Using Machine Learning for </w:t>
+      </w:r>
+      <w:proofErr w:type="spellStart"/>
+      <w:r>
+        <w:rPr>
+          <w:rFonts w:ascii="Arial" w:hAnsi="Arial" w:cs="Arial"/>
+          <w:sz w:val="24"/>
+          <w:szCs w:val="24"/>
+        </w:rPr>
+        <w:t>Accurate</w:t>
+      </w:r>
+      <w:proofErr w:type="spellEnd"/>
+      <w:r>
+        <w:rPr>
+          <w:rFonts w:ascii="Arial" w:hAnsi="Arial" w:cs="Arial"/>
+          <w:sz w:val="24"/>
+          <w:szCs w:val="24"/>
+        </w:rPr>
+        <w:t xml:space="preserve"> </w:t>
+      </w:r>
+      <w:proofErr w:type="spellStart"/>
+      <w:r>
+        <w:rPr>
+          <w:rFonts w:ascii="Arial" w:hAnsi="Arial" w:cs="Arial"/>
+          <w:sz w:val="24"/>
+          <w:szCs w:val="24"/>
+        </w:rPr>
+        <w:t>Weather</w:t>
+      </w:r>
+      <w:proofErr w:type="spellEnd"/>
+      <w:r>
+        <w:rPr>
+          <w:rFonts w:ascii="Arial" w:hAnsi="Arial" w:cs="Arial"/>
+          <w:sz w:val="24"/>
+          <w:szCs w:val="24"/>
+        </w:rPr>
+        <w:t xml:space="preserve"> </w:t>
+      </w:r>
+      <w:proofErr w:type="spellStart"/>
+      <w:r>
+        <w:rPr>
+          <w:rFonts w:ascii="Arial" w:hAnsi="Arial" w:cs="Arial"/>
+          <w:sz w:val="24"/>
+          <w:szCs w:val="24"/>
+        </w:rPr>
+        <w:t>Forecasts</w:t>
+      </w:r>
+      <w:proofErr w:type="spellEnd"/>
+      <w:r>
+        <w:rPr>
+          <w:rFonts w:ascii="Arial" w:hAnsi="Arial" w:cs="Arial"/>
+          <w:sz w:val="24"/>
+          <w:szCs w:val="24"/>
+        </w:rPr>
+        <w:t xml:space="preserve"> in 2023”, </w:t>
+      </w:r>
+    </w:p>
+    <w:p>
+      <w:pPr>
+        <w:pStyle w:val="Akapitzlist"/>
+        <w:jc w:val="both"/>
+        <w:rPr>
+          <w:rFonts w:ascii="Arial" w:hAnsi="Arial" w:cs="Arial"/>
+          <w:b/>
+          <w:bCs/>
+          <w:sz w:val="24"/>
+          <w:szCs w:val="24"/>
+        </w:rPr>
+      </w:pPr>
+      <w:hyperlink r:id="rId50" w:history="1">
+        <w:r>
+          <w:rPr>
+            <w:rStyle w:val="Hipercze"/>
+            <w:rFonts w:ascii="Arial" w:hAnsi="Arial" w:cs="Arial"/>
+            <w:b/>
+            <w:bCs/>
+            <w:color w:val="auto"/>
+            <w:sz w:val="24"/>
+            <w:szCs w:val="24"/>
+          </w:rPr>
+          <w:t>https://www.akkio.com/post/weather-prediction-using-machine-learning</w:t>
+        </w:r>
+      </w:hyperlink>
+      <w:r>
+        <w:rPr>
+          <w:rFonts w:ascii="Arial" w:hAnsi="Arial" w:cs="Arial"/>
+          <w:b/>
+          <w:bCs/>
+          <w:sz w:val="24"/>
+          <w:szCs w:val="24"/>
+        </w:rPr>
+        <w:t xml:space="preserve">. </w:t>
+      </w:r>
+    </w:p>
+    <w:p>
+      <w:pPr>
+        <w:pStyle w:val="Akapitzlist"/>
+        <w:jc w:val="both"/>
+        <w:rPr>
+          <w:rFonts w:ascii="Arial" w:hAnsi="Arial" w:cs="Arial"/>
+          <w:sz w:val="24"/>
+          <w:szCs w:val="24"/>
+        </w:rPr>
+      </w:pPr>
+    </w:p>
+    <w:p>
+      <w:pPr>
+        <w:pStyle w:val="Akapitzlist"/>
+        <w:numPr>
+          <w:ilvl w:val="0"/>
+          <w:numId w:val="48"/>
+        </w:numPr>
+        <w:jc w:val="both"/>
+        <w:rPr>
+          <w:rFonts w:ascii="Arial" w:hAnsi="Arial" w:cs="Arial"/>
+          <w:sz w:val="24"/>
+          <w:szCs w:val="24"/>
+        </w:rPr>
+      </w:pPr>
+      <w:r>
+        <w:rPr>
+          <w:rFonts w:ascii="Arial" w:hAnsi="Arial" w:cs="Arial"/>
+          <w:sz w:val="24"/>
+          <w:szCs w:val="24"/>
+        </w:rPr>
+        <w:t xml:space="preserve">The </w:t>
+      </w:r>
+      <w:proofErr w:type="spellStart"/>
+      <w:r>
+        <w:rPr>
+          <w:rFonts w:ascii="Arial" w:hAnsi="Arial" w:cs="Arial"/>
+          <w:sz w:val="24"/>
+          <w:szCs w:val="24"/>
+        </w:rPr>
+        <w:t>Weather</w:t>
+      </w:r>
+      <w:proofErr w:type="spellEnd"/>
+      <w:r>
+        <w:rPr>
+          <w:rFonts w:ascii="Arial" w:hAnsi="Arial" w:cs="Arial"/>
+          <w:sz w:val="24"/>
+          <w:szCs w:val="24"/>
+        </w:rPr>
+        <w:t xml:space="preserve"> Company, rok 2023, „AI in </w:t>
+      </w:r>
+      <w:proofErr w:type="spellStart"/>
+      <w:r>
+        <w:rPr>
+          <w:rFonts w:ascii="Arial" w:hAnsi="Arial" w:cs="Arial"/>
+          <w:sz w:val="24"/>
+          <w:szCs w:val="24"/>
+        </w:rPr>
+        <w:t>weather</w:t>
+      </w:r>
+      <w:proofErr w:type="spellEnd"/>
+      <w:r>
+        <w:rPr>
+          <w:rFonts w:ascii="Arial" w:hAnsi="Arial" w:cs="Arial"/>
+          <w:sz w:val="24"/>
+          <w:szCs w:val="24"/>
+        </w:rPr>
+        <w:t xml:space="preserve"> </w:t>
+      </w:r>
+      <w:proofErr w:type="spellStart"/>
+      <w:r>
+        <w:rPr>
+          <w:rFonts w:ascii="Arial" w:hAnsi="Arial" w:cs="Arial"/>
+          <w:sz w:val="24"/>
+          <w:szCs w:val="24"/>
+        </w:rPr>
+        <w:t>forecasting</w:t>
+      </w:r>
+      <w:proofErr w:type="spellEnd"/>
+      <w:r>
+        <w:rPr>
+          <w:rFonts w:ascii="Arial" w:hAnsi="Arial" w:cs="Arial"/>
+          <w:sz w:val="24"/>
+          <w:szCs w:val="24"/>
+        </w:rPr>
+        <w:t xml:space="preserve">, </w:t>
+      </w:r>
+      <w:proofErr w:type="spellStart"/>
+      <w:r>
+        <w:rPr>
+          <w:rFonts w:ascii="Arial" w:hAnsi="Arial" w:cs="Arial"/>
+          <w:sz w:val="24"/>
+          <w:szCs w:val="24"/>
+        </w:rPr>
+        <w:t>prediction</w:t>
+      </w:r>
+      <w:proofErr w:type="spellEnd"/>
+      <w:r>
+        <w:rPr>
+          <w:rFonts w:ascii="Arial" w:hAnsi="Arial" w:cs="Arial"/>
+          <w:sz w:val="24"/>
+          <w:szCs w:val="24"/>
+        </w:rPr>
+        <w:t xml:space="preserve"> and </w:t>
+      </w:r>
+      <w:proofErr w:type="spellStart"/>
+      <w:r>
+        <w:rPr>
+          <w:rFonts w:ascii="Arial" w:hAnsi="Arial" w:cs="Arial"/>
+          <w:sz w:val="24"/>
+          <w:szCs w:val="24"/>
+        </w:rPr>
+        <w:t>communication</w:t>
+      </w:r>
+      <w:proofErr w:type="spellEnd"/>
+      <w:r>
+        <w:rPr>
+          <w:rFonts w:ascii="Arial" w:hAnsi="Arial" w:cs="Arial"/>
+          <w:sz w:val="24"/>
+          <w:szCs w:val="24"/>
+        </w:rPr>
+        <w:t>”,</w:t>
       </w:r>
       <w:r>
         <w:rPr>
@@ -31299,7 +31517,1422 @@
         </w:rPr>
         <w:br/>
       </w:r>
-      <w:hyperlink r:id="rId49" w:history="1">
+      <w:hyperlink r:id="rId51" w:history="1">
+        <w:r>
+          <w:rPr>
+            <w:rStyle w:val="Hipercze"/>
+            <w:rFonts w:ascii="Arial" w:hAnsi="Arial" w:cs="Arial"/>
+            <w:b/>
+            <w:bCs/>
+            <w:color w:val="auto"/>
+            <w:sz w:val="24"/>
+            <w:szCs w:val="24"/>
+          </w:rPr>
+          <w:t>https://www.weathercompany.com/blog/ai-in-weather-forecasting-prediction-and-communication/</w:t>
+        </w:r>
+      </w:hyperlink>
+      <w:r>
+        <w:rPr>
+          <w:rFonts w:ascii="Arial" w:hAnsi="Arial" w:cs="Arial"/>
+          <w:sz w:val="24"/>
+          <w:szCs w:val="24"/>
+        </w:rPr>
+        <w:t xml:space="preserve"> .</w:t>
+      </w:r>
+    </w:p>
+    <w:p>
+      <w:pPr>
+        <w:pStyle w:val="Akapitzlist"/>
+        <w:jc w:val="both"/>
+        <w:rPr>
+          <w:rFonts w:ascii="Arial" w:hAnsi="Arial" w:cs="Arial"/>
+          <w:sz w:val="24"/>
+          <w:szCs w:val="24"/>
+        </w:rPr>
+      </w:pPr>
+    </w:p>
+    <w:p>
+      <w:pPr>
+        <w:pStyle w:val="Akapitzlist"/>
+        <w:numPr>
+          <w:ilvl w:val="0"/>
+          <w:numId w:val="48"/>
+        </w:numPr>
+        <w:jc w:val="both"/>
+        <w:rPr>
+          <w:rFonts w:ascii="Arial" w:hAnsi="Arial" w:cs="Arial"/>
+          <w:sz w:val="24"/>
+          <w:szCs w:val="24"/>
+        </w:rPr>
+      </w:pPr>
+      <w:r>
+        <w:rPr>
+          <w:rFonts w:ascii="Arial" w:hAnsi="Arial" w:cs="Arial"/>
+          <w:sz w:val="24"/>
+          <w:szCs w:val="24"/>
+        </w:rPr>
+        <w:t xml:space="preserve">Maarten </w:t>
+      </w:r>
+      <w:proofErr w:type="spellStart"/>
+      <w:r>
+        <w:rPr>
+          <w:rFonts w:ascii="Arial" w:hAnsi="Arial" w:cs="Arial"/>
+          <w:sz w:val="24"/>
+          <w:szCs w:val="24"/>
+        </w:rPr>
+        <w:t>Laureyssen</w:t>
+      </w:r>
+      <w:proofErr w:type="spellEnd"/>
+      <w:r>
+        <w:rPr>
+          <w:rFonts w:ascii="Arial" w:hAnsi="Arial" w:cs="Arial"/>
+          <w:sz w:val="24"/>
+          <w:szCs w:val="24"/>
+        </w:rPr>
+        <w:t xml:space="preserve">, rok 2022, „Developing a </w:t>
+      </w:r>
+      <w:proofErr w:type="spellStart"/>
+      <w:r>
+        <w:rPr>
+          <w:rFonts w:ascii="Arial" w:hAnsi="Arial" w:cs="Arial"/>
+          <w:sz w:val="24"/>
+          <w:szCs w:val="24"/>
+        </w:rPr>
+        <w:t>Weather</w:t>
+      </w:r>
+      <w:proofErr w:type="spellEnd"/>
+      <w:r>
+        <w:rPr>
+          <w:rFonts w:ascii="Arial" w:hAnsi="Arial" w:cs="Arial"/>
+          <w:sz w:val="24"/>
+          <w:szCs w:val="24"/>
+        </w:rPr>
+        <w:t xml:space="preserve"> Model with Machine Learning in </w:t>
+      </w:r>
+      <w:proofErr w:type="spellStart"/>
+      <w:r>
+        <w:rPr>
+          <w:rFonts w:ascii="Arial" w:hAnsi="Arial" w:cs="Arial"/>
+          <w:sz w:val="24"/>
+          <w:szCs w:val="24"/>
+        </w:rPr>
+        <w:t>Python</w:t>
+      </w:r>
+      <w:proofErr w:type="spellEnd"/>
+      <w:r>
+        <w:rPr>
+          <w:rFonts w:ascii="Arial" w:hAnsi="Arial" w:cs="Arial"/>
+          <w:sz w:val="24"/>
+          <w:szCs w:val="24"/>
+        </w:rPr>
+        <w:t xml:space="preserve">”, </w:t>
+      </w:r>
+    </w:p>
+    <w:p>
+      <w:pPr>
+        <w:pStyle w:val="Akapitzlist"/>
+        <w:jc w:val="both"/>
+        <w:rPr>
+          <w:rFonts w:ascii="Arial" w:hAnsi="Arial" w:cs="Arial"/>
+          <w:sz w:val="24"/>
+          <w:szCs w:val="24"/>
+        </w:rPr>
+      </w:pPr>
+      <w:hyperlink r:id="rId52" w:history="1">
+        <w:r>
+          <w:rPr>
+            <w:rStyle w:val="Hipercze"/>
+            <w:rFonts w:ascii="Arial" w:hAnsi="Arial" w:cs="Arial"/>
+            <w:b/>
+            <w:bCs/>
+            <w:color w:val="auto"/>
+            <w:sz w:val="24"/>
+            <w:szCs w:val="24"/>
+          </w:rPr>
+          <w:t>https://medium.com/@maarten./developing-a-weather-model-with-machine-learning-in-python-ed1b741dc553</w:t>
+        </w:r>
+      </w:hyperlink>
+      <w:r>
+        <w:rPr>
+          <w:rFonts w:ascii="Arial" w:hAnsi="Arial" w:cs="Arial"/>
+          <w:b/>
+          <w:bCs/>
+          <w:sz w:val="24"/>
+          <w:szCs w:val="24"/>
+        </w:rPr>
+        <w:t xml:space="preserve"> </w:t>
+      </w:r>
+      <w:r>
+        <w:rPr>
+          <w:rFonts w:ascii="Arial" w:hAnsi="Arial" w:cs="Arial"/>
+          <w:sz w:val="24"/>
+          <w:szCs w:val="24"/>
+        </w:rPr>
+        <w:t>.</w:t>
+      </w:r>
+    </w:p>
+    <w:p>
+      <w:pPr>
+        <w:pStyle w:val="Akapitzlist"/>
+        <w:jc w:val="both"/>
+        <w:rPr>
+          <w:rFonts w:ascii="Arial" w:hAnsi="Arial" w:cs="Arial"/>
+          <w:sz w:val="24"/>
+          <w:szCs w:val="24"/>
+        </w:rPr>
+      </w:pPr>
+    </w:p>
+    <w:p>
+      <w:pPr>
+        <w:pStyle w:val="Akapitzlist"/>
+        <w:numPr>
+          <w:ilvl w:val="0"/>
+          <w:numId w:val="48"/>
+        </w:numPr>
+        <w:jc w:val="both"/>
+        <w:rPr>
+          <w:rFonts w:ascii="Arial" w:hAnsi="Arial" w:cs="Arial"/>
+          <w:sz w:val="24"/>
+          <w:szCs w:val="24"/>
+        </w:rPr>
+      </w:pPr>
+      <w:proofErr w:type="spellStart"/>
+      <w:r>
+        <w:rPr>
+          <w:rFonts w:ascii="Arial" w:hAnsi="Arial" w:cs="Arial"/>
+          <w:sz w:val="24"/>
+          <w:szCs w:val="24"/>
+        </w:rPr>
+        <w:t>Learn</w:t>
+      </w:r>
+      <w:proofErr w:type="spellEnd"/>
+      <w:r>
+        <w:rPr>
+          <w:rFonts w:ascii="Arial" w:hAnsi="Arial" w:cs="Arial"/>
+          <w:sz w:val="24"/>
+          <w:szCs w:val="24"/>
+        </w:rPr>
+        <w:t xml:space="preserve"> AI</w:t>
+      </w:r>
+      <w:r>
+        <w:rPr>
+          <w:rFonts w:ascii="Arial" w:hAnsi="Arial" w:cs="Arial"/>
+          <w:sz w:val="24"/>
+          <w:szCs w:val="24"/>
+        </w:rPr>
+        <w:t>, rok 2023, „</w:t>
+      </w:r>
+      <w:proofErr w:type="spellStart"/>
+      <w:r>
+        <w:rPr>
+          <w:rFonts w:ascii="Arial" w:hAnsi="Arial" w:cs="Arial"/>
+          <w:sz w:val="24"/>
+          <w:szCs w:val="24"/>
+        </w:rPr>
+        <w:t>Random</w:t>
+      </w:r>
+      <w:proofErr w:type="spellEnd"/>
+      <w:r>
+        <w:rPr>
+          <w:rFonts w:ascii="Arial" w:hAnsi="Arial" w:cs="Arial"/>
+          <w:sz w:val="24"/>
+          <w:szCs w:val="24"/>
+        </w:rPr>
+        <w:t xml:space="preserve"> </w:t>
+      </w:r>
+      <w:proofErr w:type="spellStart"/>
+      <w:r>
+        <w:rPr>
+          <w:rFonts w:ascii="Arial" w:hAnsi="Arial" w:cs="Arial"/>
+          <w:sz w:val="24"/>
+          <w:szCs w:val="24"/>
+        </w:rPr>
+        <w:t>Forest</w:t>
+      </w:r>
+      <w:proofErr w:type="spellEnd"/>
+      <w:r>
+        <w:rPr>
+          <w:rFonts w:ascii="Arial" w:hAnsi="Arial" w:cs="Arial"/>
+          <w:sz w:val="24"/>
+          <w:szCs w:val="24"/>
+        </w:rPr>
+        <w:t xml:space="preserve"> </w:t>
+      </w:r>
+      <w:proofErr w:type="spellStart"/>
+      <w:r>
+        <w:rPr>
+          <w:rFonts w:ascii="Arial" w:hAnsi="Arial" w:cs="Arial"/>
+          <w:sz w:val="24"/>
+          <w:szCs w:val="24"/>
+        </w:rPr>
+        <w:t>Algorithm</w:t>
+      </w:r>
+      <w:proofErr w:type="spellEnd"/>
+      <w:r>
+        <w:rPr>
+          <w:rFonts w:ascii="Arial" w:hAnsi="Arial" w:cs="Arial"/>
+          <w:sz w:val="24"/>
+          <w:szCs w:val="24"/>
+        </w:rPr>
+        <w:t>”,</w:t>
+      </w:r>
+    </w:p>
+    <w:p>
+      <w:pPr>
+        <w:pStyle w:val="Akapitzlist"/>
+        <w:jc w:val="both"/>
+        <w:rPr>
+          <w:rFonts w:ascii="Arial" w:hAnsi="Arial" w:cs="Arial"/>
+          <w:b/>
+          <w:bCs/>
+          <w:sz w:val="24"/>
+          <w:szCs w:val="24"/>
+        </w:rPr>
+      </w:pPr>
+      <w:hyperlink r:id="rId53" w:history="1">
+        <w:r>
+          <w:rPr>
+            <w:rStyle w:val="Hipercze"/>
+            <w:rFonts w:ascii="Arial" w:hAnsi="Arial" w:cs="Arial"/>
+            <w:b/>
+            <w:bCs/>
+            <w:color w:val="auto"/>
+            <w:sz w:val="24"/>
+            <w:szCs w:val="24"/>
+          </w:rPr>
+          <w:t>https://medium.com/@divakar1591/random-forest-algorithm-772d3e5568af</w:t>
+        </w:r>
+      </w:hyperlink>
+      <w:r>
+        <w:rPr>
+          <w:rFonts w:ascii="Arial" w:hAnsi="Arial" w:cs="Arial"/>
+          <w:b/>
+          <w:bCs/>
+          <w:sz w:val="24"/>
+          <w:szCs w:val="24"/>
+        </w:rPr>
+        <w:t xml:space="preserve"> </w:t>
+      </w:r>
+    </w:p>
+    <w:p>
+      <w:pPr>
+        <w:pStyle w:val="Akapitzlist"/>
+        <w:jc w:val="both"/>
+        <w:rPr>
+          <w:rFonts w:ascii="Arial" w:hAnsi="Arial" w:cs="Arial"/>
+          <w:sz w:val="24"/>
+          <w:szCs w:val="24"/>
+        </w:rPr>
+      </w:pPr>
+    </w:p>
+    <w:p>
+      <w:pPr>
+        <w:pStyle w:val="Akapitzlist"/>
+        <w:numPr>
+          <w:ilvl w:val="0"/>
+          <w:numId w:val="48"/>
+        </w:numPr>
+        <w:jc w:val="both"/>
+        <w:rPr>
+          <w:rFonts w:ascii="Arial" w:hAnsi="Arial" w:cs="Arial"/>
+          <w:b/>
+          <w:bCs/>
+          <w:sz w:val="24"/>
+          <w:szCs w:val="24"/>
+        </w:rPr>
+      </w:pPr>
+      <w:proofErr w:type="spellStart"/>
+      <w:r>
+        <w:rPr>
+          <w:rFonts w:ascii="Arial" w:hAnsi="Arial" w:cs="Arial"/>
+          <w:sz w:val="24"/>
+          <w:szCs w:val="24"/>
+        </w:rPr>
+        <w:t>Jawara</w:t>
+      </w:r>
+      <w:proofErr w:type="spellEnd"/>
+      <w:r>
+        <w:rPr>
+          <w:rFonts w:ascii="Arial" w:hAnsi="Arial" w:cs="Arial"/>
+          <w:sz w:val="24"/>
+          <w:szCs w:val="24"/>
+        </w:rPr>
+        <w:t xml:space="preserve"> Gordon, rok 2023, „</w:t>
+      </w:r>
+      <w:proofErr w:type="spellStart"/>
+      <w:r>
+        <w:rPr>
+          <w:rFonts w:ascii="Arial" w:hAnsi="Arial" w:cs="Arial"/>
+          <w:sz w:val="24"/>
+          <w:szCs w:val="24"/>
+        </w:rPr>
+        <w:t>Getting</w:t>
+      </w:r>
+      <w:proofErr w:type="spellEnd"/>
+      <w:r>
+        <w:rPr>
+          <w:rFonts w:ascii="Arial" w:hAnsi="Arial" w:cs="Arial"/>
+          <w:sz w:val="24"/>
+          <w:szCs w:val="24"/>
+        </w:rPr>
+        <w:t xml:space="preserve"> </w:t>
+      </w:r>
+      <w:proofErr w:type="spellStart"/>
+      <w:r>
+        <w:rPr>
+          <w:rFonts w:ascii="Arial" w:hAnsi="Arial" w:cs="Arial"/>
+          <w:sz w:val="24"/>
+          <w:szCs w:val="24"/>
+        </w:rPr>
+        <w:t>Started</w:t>
+      </w:r>
+      <w:proofErr w:type="spellEnd"/>
+      <w:r>
+        <w:rPr>
+          <w:rFonts w:ascii="Arial" w:hAnsi="Arial" w:cs="Arial"/>
+          <w:sz w:val="24"/>
+          <w:szCs w:val="24"/>
+        </w:rPr>
+        <w:t xml:space="preserve"> with Data </w:t>
+      </w:r>
+      <w:proofErr w:type="spellStart"/>
+      <w:r>
+        <w:rPr>
+          <w:rFonts w:ascii="Arial" w:hAnsi="Arial" w:cs="Arial"/>
+          <w:sz w:val="24"/>
+          <w:szCs w:val="24"/>
+        </w:rPr>
+        <w:t>Visualization</w:t>
+      </w:r>
+      <w:proofErr w:type="spellEnd"/>
+      <w:r>
+        <w:rPr>
+          <w:rFonts w:ascii="Arial" w:hAnsi="Arial" w:cs="Arial"/>
+          <w:sz w:val="24"/>
+          <w:szCs w:val="24"/>
+        </w:rPr>
+        <w:t xml:space="preserve"> and Chart.js”,</w:t>
+      </w:r>
+      <w:r>
+        <w:rPr>
+          <w:rFonts w:ascii="Arial" w:hAnsi="Arial" w:cs="Arial"/>
+          <w:b/>
+          <w:bCs/>
+          <w:sz w:val="24"/>
+          <w:szCs w:val="24"/>
+        </w:rPr>
+        <w:t xml:space="preserve"> </w:t>
+      </w:r>
+    </w:p>
+    <w:p>
+      <w:pPr>
+        <w:pStyle w:val="Akapitzlist"/>
+        <w:jc w:val="both"/>
+        <w:rPr>
+          <w:rFonts w:ascii="Arial" w:hAnsi="Arial" w:cs="Arial"/>
+          <w:b/>
+          <w:bCs/>
+          <w:sz w:val="24"/>
+          <w:szCs w:val="24"/>
+        </w:rPr>
+      </w:pPr>
+      <w:hyperlink r:id="rId54" w:history="1">
+        <w:r>
+          <w:rPr>
+            <w:rStyle w:val="Hipercze"/>
+            <w:rFonts w:ascii="Arial" w:hAnsi="Arial" w:cs="Arial"/>
+            <w:b/>
+            <w:bCs/>
+            <w:color w:val="auto"/>
+            <w:sz w:val="24"/>
+            <w:szCs w:val="24"/>
+          </w:rPr>
+          <w:t>https://medium.com/@jawaragordon/data-visualization-with-chart-js-a-step-by-step-guide-cd2aedc6a378</w:t>
+        </w:r>
+      </w:hyperlink>
+      <w:r>
+        <w:rPr>
+          <w:rFonts w:ascii="Arial" w:hAnsi="Arial" w:cs="Arial"/>
+          <w:b/>
+          <w:bCs/>
+          <w:sz w:val="24"/>
+          <w:szCs w:val="24"/>
+        </w:rPr>
+        <w:t xml:space="preserve"> </w:t>
+      </w:r>
+    </w:p>
+    <w:p>
+      <w:pPr>
+        <w:pStyle w:val="Akapitzlist"/>
+        <w:jc w:val="both"/>
+        <w:rPr>
+          <w:rFonts w:ascii="Arial" w:hAnsi="Arial" w:cs="Arial"/>
+          <w:b/>
+          <w:bCs/>
+          <w:sz w:val="24"/>
+          <w:szCs w:val="24"/>
+        </w:rPr>
+      </w:pPr>
+    </w:p>
+    <w:p>
+      <w:pPr>
+        <w:pStyle w:val="Akapitzlist"/>
+        <w:numPr>
+          <w:ilvl w:val="0"/>
+          <w:numId w:val="48"/>
+        </w:numPr>
+        <w:jc w:val="both"/>
+        <w:rPr>
+          <w:rFonts w:ascii="Arial" w:hAnsi="Arial" w:cs="Arial"/>
+          <w:sz w:val="24"/>
+          <w:szCs w:val="24"/>
+        </w:rPr>
+      </w:pPr>
+      <w:r>
+        <w:rPr>
+          <w:rFonts w:ascii="Arial" w:hAnsi="Arial" w:cs="Arial"/>
+          <w:sz w:val="24"/>
+          <w:szCs w:val="24"/>
+        </w:rPr>
+        <w:t xml:space="preserve">Mauro Di Pietro, rok 2021, „Web Development with </w:t>
+      </w:r>
+      <w:proofErr w:type="spellStart"/>
+      <w:r>
+        <w:rPr>
+          <w:rFonts w:ascii="Arial" w:hAnsi="Arial" w:cs="Arial"/>
+          <w:sz w:val="24"/>
+          <w:szCs w:val="24"/>
+        </w:rPr>
+        <w:t>Python</w:t>
+      </w:r>
+      <w:proofErr w:type="spellEnd"/>
+      <w:r>
+        <w:rPr>
+          <w:rFonts w:ascii="Arial" w:hAnsi="Arial" w:cs="Arial"/>
+          <w:sz w:val="24"/>
+          <w:szCs w:val="24"/>
+        </w:rPr>
+        <w:t xml:space="preserve">: </w:t>
+      </w:r>
+      <w:proofErr w:type="spellStart"/>
+      <w:r>
+        <w:rPr>
+          <w:rFonts w:ascii="Arial" w:hAnsi="Arial" w:cs="Arial"/>
+          <w:sz w:val="24"/>
+          <w:szCs w:val="24"/>
+        </w:rPr>
+        <w:t>Dash</w:t>
+      </w:r>
+      <w:proofErr w:type="spellEnd"/>
+      <w:r>
+        <w:rPr>
+          <w:rFonts w:ascii="Arial" w:hAnsi="Arial" w:cs="Arial"/>
+          <w:sz w:val="24"/>
+          <w:szCs w:val="24"/>
+        </w:rPr>
+        <w:t xml:space="preserve"> (</w:t>
+      </w:r>
+      <w:proofErr w:type="spellStart"/>
+      <w:r>
+        <w:rPr>
+          <w:rFonts w:ascii="Arial" w:hAnsi="Arial" w:cs="Arial"/>
+          <w:sz w:val="24"/>
+          <w:szCs w:val="24"/>
+        </w:rPr>
+        <w:t>complete</w:t>
+      </w:r>
+      <w:proofErr w:type="spellEnd"/>
+      <w:r>
+        <w:rPr>
+          <w:rFonts w:ascii="Arial" w:hAnsi="Arial" w:cs="Arial"/>
+          <w:sz w:val="24"/>
+          <w:szCs w:val="24"/>
+        </w:rPr>
+        <w:t xml:space="preserve"> tutorial)”, </w:t>
+      </w:r>
+    </w:p>
+    <w:p>
+      <w:pPr>
+        <w:pStyle w:val="Akapitzlist"/>
+        <w:jc w:val="both"/>
+        <w:rPr>
+          <w:rFonts w:ascii="Arial" w:hAnsi="Arial" w:cs="Arial"/>
+          <w:b/>
+          <w:bCs/>
+          <w:sz w:val="24"/>
+          <w:szCs w:val="24"/>
+        </w:rPr>
+      </w:pPr>
+      <w:hyperlink r:id="rId55" w:history="1">
+        <w:r>
+          <w:rPr>
+            <w:rStyle w:val="Hipercze"/>
+            <w:rFonts w:ascii="Arial" w:hAnsi="Arial" w:cs="Arial"/>
+            <w:b/>
+            <w:bCs/>
+            <w:color w:val="auto"/>
+            <w:sz w:val="24"/>
+            <w:szCs w:val="24"/>
+          </w:rPr>
+          <w:t>https://towardsdatascience.com/web-development-with-python-dash-complete-tutorial-6716186e09b3</w:t>
+        </w:r>
+      </w:hyperlink>
+      <w:r>
+        <w:rPr>
+          <w:rFonts w:ascii="Arial" w:hAnsi="Arial" w:cs="Arial"/>
+          <w:b/>
+          <w:bCs/>
+          <w:sz w:val="24"/>
+          <w:szCs w:val="24"/>
+        </w:rPr>
+        <w:t xml:space="preserve"> </w:t>
+      </w:r>
+    </w:p>
+    <w:p>
+      <w:pPr>
+        <w:pStyle w:val="Akapitzlist"/>
+        <w:jc w:val="both"/>
+        <w:rPr>
+          <w:rFonts w:ascii="Arial" w:hAnsi="Arial" w:cs="Arial"/>
+          <w:b/>
+          <w:bCs/>
+          <w:sz w:val="24"/>
+          <w:szCs w:val="24"/>
+        </w:rPr>
+      </w:pPr>
+    </w:p>
+    <w:p>
+      <w:pPr>
+        <w:pStyle w:val="Akapitzlist"/>
+        <w:numPr>
+          <w:ilvl w:val="0"/>
+          <w:numId w:val="48"/>
+        </w:numPr>
+        <w:jc w:val="both"/>
+        <w:rPr>
+          <w:rFonts w:ascii="Arial" w:hAnsi="Arial" w:cs="Arial"/>
+          <w:sz w:val="24"/>
+          <w:szCs w:val="24"/>
+        </w:rPr>
+      </w:pPr>
+      <w:proofErr w:type="spellStart"/>
+      <w:r>
+        <w:rPr>
+          <w:rFonts w:ascii="Arial" w:hAnsi="Arial" w:cs="Arial"/>
+          <w:sz w:val="24"/>
+          <w:szCs w:val="24"/>
+        </w:rPr>
+        <w:t>Anshumaan</w:t>
+      </w:r>
+      <w:proofErr w:type="spellEnd"/>
+      <w:r>
+        <w:rPr>
+          <w:rFonts w:ascii="Arial" w:hAnsi="Arial" w:cs="Arial"/>
+          <w:sz w:val="24"/>
+          <w:szCs w:val="24"/>
+        </w:rPr>
+        <w:t xml:space="preserve"> </w:t>
+      </w:r>
+      <w:proofErr w:type="spellStart"/>
+      <w:r>
+        <w:rPr>
+          <w:rFonts w:ascii="Arial" w:hAnsi="Arial" w:cs="Arial"/>
+          <w:sz w:val="24"/>
+          <w:szCs w:val="24"/>
+        </w:rPr>
+        <w:t>Tiwari</w:t>
+      </w:r>
+      <w:proofErr w:type="spellEnd"/>
+      <w:r>
+        <w:rPr>
+          <w:rFonts w:ascii="Arial" w:hAnsi="Arial" w:cs="Arial"/>
+          <w:sz w:val="24"/>
+          <w:szCs w:val="24"/>
+        </w:rPr>
+        <w:t>, rok 2023, „</w:t>
+      </w:r>
+      <w:proofErr w:type="spellStart"/>
+      <w:r>
+        <w:rPr>
+          <w:rFonts w:ascii="Arial" w:hAnsi="Arial" w:cs="Arial"/>
+          <w:sz w:val="24"/>
+          <w:szCs w:val="24"/>
+        </w:rPr>
+        <w:t>Fetching</w:t>
+      </w:r>
+      <w:proofErr w:type="spellEnd"/>
+      <w:r>
+        <w:rPr>
+          <w:rFonts w:ascii="Arial" w:hAnsi="Arial" w:cs="Arial"/>
+          <w:sz w:val="24"/>
+          <w:szCs w:val="24"/>
+        </w:rPr>
+        <w:t xml:space="preserve"> </w:t>
+      </w:r>
+      <w:proofErr w:type="spellStart"/>
+      <w:r>
+        <w:rPr>
+          <w:rFonts w:ascii="Arial" w:hAnsi="Arial" w:cs="Arial"/>
+          <w:sz w:val="24"/>
+          <w:szCs w:val="24"/>
+        </w:rPr>
+        <w:t>Weather</w:t>
+      </w:r>
+      <w:proofErr w:type="spellEnd"/>
+      <w:r>
+        <w:rPr>
+          <w:rFonts w:ascii="Arial" w:hAnsi="Arial" w:cs="Arial"/>
+          <w:sz w:val="24"/>
+          <w:szCs w:val="24"/>
+        </w:rPr>
+        <w:t xml:space="preserve"> Data with Node.js and Express: A </w:t>
+      </w:r>
+      <w:proofErr w:type="spellStart"/>
+      <w:r>
+        <w:rPr>
+          <w:rFonts w:ascii="Arial" w:hAnsi="Arial" w:cs="Arial"/>
+          <w:sz w:val="24"/>
+          <w:szCs w:val="24"/>
+        </w:rPr>
+        <w:t>Beginner’s</w:t>
+      </w:r>
+      <w:proofErr w:type="spellEnd"/>
+      <w:r>
+        <w:rPr>
+          <w:rFonts w:ascii="Arial" w:hAnsi="Arial" w:cs="Arial"/>
+          <w:sz w:val="24"/>
+          <w:szCs w:val="24"/>
+        </w:rPr>
+        <w:t xml:space="preserve"> Guide”, </w:t>
+      </w:r>
+    </w:p>
+    <w:p>
+      <w:pPr>
+        <w:pStyle w:val="Akapitzlist"/>
+        <w:jc w:val="both"/>
+        <w:rPr>
+          <w:rFonts w:ascii="Arial" w:hAnsi="Arial" w:cs="Arial"/>
+          <w:b/>
+          <w:bCs/>
+          <w:sz w:val="24"/>
+          <w:szCs w:val="24"/>
+        </w:rPr>
+      </w:pPr>
+      <w:hyperlink r:id="rId56" w:history="1">
+        <w:r>
+          <w:rPr>
+            <w:rStyle w:val="Hipercze"/>
+            <w:rFonts w:ascii="Arial" w:hAnsi="Arial" w:cs="Arial"/>
+            <w:b/>
+            <w:bCs/>
+            <w:color w:val="auto"/>
+            <w:sz w:val="24"/>
+            <w:szCs w:val="24"/>
+          </w:rPr>
+          <w:t>https://medium.com/javarevisited/fetching-weather-data-with-node-js-and-express-a-beginners-guide-9420e4cc2f8b</w:t>
+        </w:r>
+      </w:hyperlink>
+      <w:r>
+        <w:rPr>
+          <w:rFonts w:ascii="Arial" w:hAnsi="Arial" w:cs="Arial"/>
+          <w:b/>
+          <w:bCs/>
+          <w:sz w:val="24"/>
+          <w:szCs w:val="24"/>
+        </w:rPr>
+        <w:t xml:space="preserve"> </w:t>
+      </w:r>
+    </w:p>
+    <w:p>
+      <w:pPr>
+        <w:pStyle w:val="Akapitzlist"/>
+        <w:jc w:val="both"/>
+        <w:rPr>
+          <w:rFonts w:ascii="Arial" w:hAnsi="Arial" w:cs="Arial"/>
+          <w:b/>
+          <w:bCs/>
+          <w:sz w:val="24"/>
+          <w:szCs w:val="24"/>
+        </w:rPr>
+      </w:pPr>
+    </w:p>
+    <w:p>
+      <w:pPr>
+        <w:pStyle w:val="Akapitzlist"/>
+        <w:numPr>
+          <w:ilvl w:val="0"/>
+          <w:numId w:val="48"/>
+        </w:numPr>
+        <w:jc w:val="both"/>
+        <w:rPr>
+          <w:rFonts w:ascii="Arial" w:hAnsi="Arial" w:cs="Arial"/>
+          <w:sz w:val="24"/>
+          <w:szCs w:val="24"/>
+        </w:rPr>
+      </w:pPr>
+      <w:r>
+        <w:rPr>
+          <w:rFonts w:ascii="Arial" w:hAnsi="Arial" w:cs="Arial"/>
+          <w:sz w:val="24"/>
+          <w:szCs w:val="24"/>
+        </w:rPr>
+        <w:t xml:space="preserve">Benedict </w:t>
+      </w:r>
+      <w:proofErr w:type="spellStart"/>
+      <w:r>
+        <w:rPr>
+          <w:rFonts w:ascii="Arial" w:hAnsi="Arial" w:cs="Arial"/>
+          <w:sz w:val="24"/>
+          <w:szCs w:val="24"/>
+        </w:rPr>
+        <w:t>Neo</w:t>
+      </w:r>
+      <w:proofErr w:type="spellEnd"/>
+      <w:r>
+        <w:rPr>
+          <w:rFonts w:ascii="Arial" w:hAnsi="Arial" w:cs="Arial"/>
+          <w:sz w:val="24"/>
+          <w:szCs w:val="24"/>
+        </w:rPr>
+        <w:t>, rok 2023, „</w:t>
+      </w:r>
+      <w:proofErr w:type="spellStart"/>
+      <w:r>
+        <w:rPr>
+          <w:rFonts w:ascii="Arial" w:hAnsi="Arial" w:cs="Arial"/>
+          <w:sz w:val="24"/>
+          <w:szCs w:val="24"/>
+        </w:rPr>
+        <w:t>Create</w:t>
+      </w:r>
+      <w:proofErr w:type="spellEnd"/>
+      <w:r>
+        <w:rPr>
+          <w:rFonts w:ascii="Arial" w:hAnsi="Arial" w:cs="Arial"/>
+          <w:sz w:val="24"/>
+          <w:szCs w:val="24"/>
+        </w:rPr>
+        <w:t xml:space="preserve"> </w:t>
+      </w:r>
+      <w:proofErr w:type="spellStart"/>
+      <w:r>
+        <w:rPr>
+          <w:rFonts w:ascii="Arial" w:hAnsi="Arial" w:cs="Arial"/>
+          <w:sz w:val="24"/>
+          <w:szCs w:val="24"/>
+        </w:rPr>
+        <w:t>Beautiful</w:t>
+      </w:r>
+      <w:proofErr w:type="spellEnd"/>
+      <w:r>
+        <w:rPr>
+          <w:rFonts w:ascii="Arial" w:hAnsi="Arial" w:cs="Arial"/>
+          <w:sz w:val="24"/>
+          <w:szCs w:val="24"/>
+        </w:rPr>
+        <w:t xml:space="preserve"> </w:t>
+      </w:r>
+      <w:proofErr w:type="spellStart"/>
+      <w:r>
+        <w:rPr>
+          <w:rFonts w:ascii="Arial" w:hAnsi="Arial" w:cs="Arial"/>
+          <w:sz w:val="24"/>
+          <w:szCs w:val="24"/>
+        </w:rPr>
+        <w:t>Graphs</w:t>
+      </w:r>
+      <w:proofErr w:type="spellEnd"/>
+      <w:r>
+        <w:rPr>
+          <w:rFonts w:ascii="Arial" w:hAnsi="Arial" w:cs="Arial"/>
+          <w:sz w:val="24"/>
+          <w:szCs w:val="24"/>
+        </w:rPr>
+        <w:t xml:space="preserve"> with </w:t>
+      </w:r>
+      <w:proofErr w:type="spellStart"/>
+      <w:r>
+        <w:rPr>
+          <w:rFonts w:ascii="Arial" w:hAnsi="Arial" w:cs="Arial"/>
+          <w:sz w:val="24"/>
+          <w:szCs w:val="24"/>
+        </w:rPr>
+        <w:t>Python</w:t>
+      </w:r>
+      <w:proofErr w:type="spellEnd"/>
+      <w:r>
+        <w:rPr>
+          <w:rFonts w:ascii="Arial" w:hAnsi="Arial" w:cs="Arial"/>
+          <w:sz w:val="24"/>
+          <w:szCs w:val="24"/>
+        </w:rPr>
+        <w:t xml:space="preserve">”, </w:t>
+      </w:r>
+    </w:p>
+    <w:p>
+      <w:pPr>
+        <w:pStyle w:val="Akapitzlist"/>
+        <w:jc w:val="both"/>
+        <w:rPr>
+          <w:rFonts w:ascii="Arial" w:hAnsi="Arial" w:cs="Arial"/>
+          <w:b/>
+          <w:bCs/>
+          <w:sz w:val="24"/>
+          <w:szCs w:val="24"/>
+        </w:rPr>
+      </w:pPr>
+      <w:hyperlink r:id="rId57" w:history="1">
+        <w:r>
+          <w:rPr>
+            <w:rStyle w:val="Hipercze"/>
+            <w:rFonts w:ascii="Arial" w:hAnsi="Arial" w:cs="Arial"/>
+            <w:b/>
+            <w:bCs/>
+            <w:color w:val="auto"/>
+            <w:sz w:val="24"/>
+            <w:szCs w:val="24"/>
+          </w:rPr>
+          <w:t>https://medium.com/geekculture/create-beautiful-graphs-with-python-4235f50b2adb</w:t>
+        </w:r>
+      </w:hyperlink>
+      <w:r>
+        <w:rPr>
+          <w:rFonts w:ascii="Arial" w:hAnsi="Arial" w:cs="Arial"/>
+          <w:b/>
+          <w:bCs/>
+          <w:sz w:val="24"/>
+          <w:szCs w:val="24"/>
+        </w:rPr>
+        <w:t xml:space="preserve"> </w:t>
+      </w:r>
+    </w:p>
+    <w:p>
+      <w:pPr>
+        <w:pStyle w:val="Akapitzlist"/>
+        <w:jc w:val="both"/>
+        <w:rPr>
+          <w:rFonts w:ascii="Arial" w:hAnsi="Arial" w:cs="Arial"/>
+          <w:b/>
+          <w:bCs/>
+          <w:sz w:val="24"/>
+          <w:szCs w:val="24"/>
+        </w:rPr>
+      </w:pPr>
+    </w:p>
+    <w:p>
+      <w:pPr>
+        <w:pStyle w:val="Akapitzlist"/>
+        <w:jc w:val="both"/>
+        <w:rPr>
+          <w:rFonts w:ascii="Arial" w:hAnsi="Arial" w:cs="Arial"/>
+          <w:b/>
+          <w:bCs/>
+          <w:sz w:val="24"/>
+          <w:szCs w:val="24"/>
+        </w:rPr>
+      </w:pPr>
+    </w:p>
+    <w:p>
+      <w:pPr>
+        <w:pStyle w:val="Akapitzlist"/>
+        <w:jc w:val="both"/>
+        <w:rPr>
+          <w:rFonts w:ascii="Arial" w:hAnsi="Arial" w:cs="Arial"/>
+          <w:b/>
+          <w:bCs/>
+          <w:sz w:val="24"/>
+          <w:szCs w:val="24"/>
+        </w:rPr>
+      </w:pPr>
+    </w:p>
+    <w:p>
+      <w:pPr>
+        <w:pStyle w:val="Akapitzlist"/>
+        <w:numPr>
+          <w:ilvl w:val="0"/>
+          <w:numId w:val="48"/>
+        </w:numPr>
+        <w:jc w:val="both"/>
+        <w:rPr>
+          <w:rFonts w:ascii="Arial" w:hAnsi="Arial" w:cs="Arial"/>
+          <w:sz w:val="24"/>
+          <w:szCs w:val="24"/>
+        </w:rPr>
+      </w:pPr>
+      <w:r>
+        <w:rPr>
+          <w:rFonts w:ascii="Arial" w:hAnsi="Arial" w:cs="Arial"/>
+          <w:sz w:val="24"/>
+          <w:szCs w:val="24"/>
+        </w:rPr>
+        <w:lastRenderedPageBreak/>
+        <w:t xml:space="preserve">Tristan Joshua Alba, rok 2020, „5 </w:t>
+      </w:r>
+      <w:proofErr w:type="spellStart"/>
+      <w:r>
+        <w:rPr>
+          <w:rFonts w:ascii="Arial" w:hAnsi="Arial" w:cs="Arial"/>
+          <w:sz w:val="24"/>
+          <w:szCs w:val="24"/>
+        </w:rPr>
+        <w:t>Reasons</w:t>
+      </w:r>
+      <w:proofErr w:type="spellEnd"/>
+      <w:r>
+        <w:rPr>
+          <w:rFonts w:ascii="Arial" w:hAnsi="Arial" w:cs="Arial"/>
+          <w:sz w:val="24"/>
+          <w:szCs w:val="24"/>
+        </w:rPr>
+        <w:t xml:space="preserve"> </w:t>
+      </w:r>
+      <w:proofErr w:type="spellStart"/>
+      <w:r>
+        <w:rPr>
+          <w:rFonts w:ascii="Arial" w:hAnsi="Arial" w:cs="Arial"/>
+          <w:sz w:val="24"/>
+          <w:szCs w:val="24"/>
+        </w:rPr>
+        <w:t>why</w:t>
+      </w:r>
+      <w:proofErr w:type="spellEnd"/>
+      <w:r>
+        <w:rPr>
+          <w:rFonts w:ascii="Arial" w:hAnsi="Arial" w:cs="Arial"/>
+          <w:sz w:val="24"/>
+          <w:szCs w:val="24"/>
+        </w:rPr>
+        <w:t xml:space="preserve"> </w:t>
+      </w:r>
+      <w:proofErr w:type="spellStart"/>
+      <w:r>
+        <w:rPr>
+          <w:rFonts w:ascii="Arial" w:hAnsi="Arial" w:cs="Arial"/>
+          <w:sz w:val="24"/>
+          <w:szCs w:val="24"/>
+        </w:rPr>
+        <w:t>I’m</w:t>
+      </w:r>
+      <w:proofErr w:type="spellEnd"/>
+      <w:r>
+        <w:rPr>
+          <w:rFonts w:ascii="Arial" w:hAnsi="Arial" w:cs="Arial"/>
+          <w:sz w:val="24"/>
+          <w:szCs w:val="24"/>
+        </w:rPr>
+        <w:t xml:space="preserve"> learning Web Development, as a Data </w:t>
+      </w:r>
+      <w:proofErr w:type="spellStart"/>
+      <w:r>
+        <w:rPr>
+          <w:rFonts w:ascii="Arial" w:hAnsi="Arial" w:cs="Arial"/>
+          <w:sz w:val="24"/>
+          <w:szCs w:val="24"/>
+        </w:rPr>
+        <w:t>Scientist</w:t>
+      </w:r>
+      <w:proofErr w:type="spellEnd"/>
+      <w:r>
+        <w:rPr>
+          <w:rFonts w:ascii="Arial" w:hAnsi="Arial" w:cs="Arial"/>
+          <w:sz w:val="24"/>
+          <w:szCs w:val="24"/>
+        </w:rPr>
+        <w:t xml:space="preserve">”, </w:t>
+      </w:r>
+    </w:p>
+    <w:p>
+      <w:pPr>
+        <w:pStyle w:val="Akapitzlist"/>
+        <w:jc w:val="both"/>
+        <w:rPr>
+          <w:rFonts w:ascii="Arial" w:hAnsi="Arial" w:cs="Arial"/>
+          <w:b/>
+          <w:bCs/>
+          <w:sz w:val="24"/>
+          <w:szCs w:val="24"/>
+        </w:rPr>
+      </w:pPr>
+      <w:hyperlink r:id="rId58" w:history="1">
+        <w:r>
+          <w:rPr>
+            <w:rStyle w:val="Hipercze"/>
+            <w:rFonts w:ascii="Arial" w:hAnsi="Arial" w:cs="Arial"/>
+            <w:b/>
+            <w:bCs/>
+            <w:color w:val="auto"/>
+            <w:sz w:val="24"/>
+            <w:szCs w:val="24"/>
+          </w:rPr>
+          <w:t>https://towardsdatascience.com/5-reasons-why-im-learning-web-development-as-a-data-scientist-33bd61601b62</w:t>
+        </w:r>
+      </w:hyperlink>
+      <w:r>
+        <w:rPr>
+          <w:rFonts w:ascii="Arial" w:hAnsi="Arial" w:cs="Arial"/>
+          <w:b/>
+          <w:bCs/>
+          <w:sz w:val="24"/>
+          <w:szCs w:val="24"/>
+        </w:rPr>
+        <w:t xml:space="preserve"> </w:t>
+      </w:r>
+    </w:p>
+    <w:p>
+      <w:pPr>
+        <w:pStyle w:val="Akapitzlist"/>
+        <w:jc w:val="both"/>
+        <w:rPr>
+          <w:rFonts w:ascii="Arial" w:hAnsi="Arial" w:cs="Arial"/>
+          <w:b/>
+          <w:bCs/>
+          <w:sz w:val="24"/>
+          <w:szCs w:val="24"/>
+        </w:rPr>
+      </w:pPr>
+    </w:p>
+    <w:p>
+      <w:pPr>
+        <w:pStyle w:val="Akapitzlist"/>
+        <w:numPr>
+          <w:ilvl w:val="0"/>
+          <w:numId w:val="48"/>
+        </w:numPr>
+        <w:jc w:val="both"/>
+        <w:rPr>
+          <w:rFonts w:ascii="Arial" w:hAnsi="Arial" w:cs="Arial"/>
+          <w:sz w:val="24"/>
+          <w:szCs w:val="24"/>
+        </w:rPr>
+      </w:pPr>
+      <w:r>
+        <w:rPr>
+          <w:rFonts w:ascii="Arial" w:hAnsi="Arial" w:cs="Arial"/>
+          <w:sz w:val="24"/>
+          <w:szCs w:val="24"/>
+        </w:rPr>
+        <w:t xml:space="preserve">Muhammad </w:t>
+      </w:r>
+      <w:proofErr w:type="spellStart"/>
+      <w:r>
+        <w:rPr>
+          <w:rFonts w:ascii="Arial" w:hAnsi="Arial" w:cs="Arial"/>
+          <w:sz w:val="24"/>
+          <w:szCs w:val="24"/>
+        </w:rPr>
+        <w:t>Usman</w:t>
+      </w:r>
+      <w:proofErr w:type="spellEnd"/>
+      <w:r>
+        <w:rPr>
+          <w:rFonts w:ascii="Arial" w:hAnsi="Arial" w:cs="Arial"/>
+          <w:sz w:val="24"/>
+          <w:szCs w:val="24"/>
+        </w:rPr>
+        <w:t xml:space="preserve">, rok 2020, „Data </w:t>
+      </w:r>
+      <w:proofErr w:type="spellStart"/>
+      <w:r>
+        <w:rPr>
+          <w:rFonts w:ascii="Arial" w:hAnsi="Arial" w:cs="Arial"/>
+          <w:sz w:val="24"/>
+          <w:szCs w:val="24"/>
+        </w:rPr>
+        <w:t>Visualization</w:t>
+      </w:r>
+      <w:proofErr w:type="spellEnd"/>
+      <w:r>
+        <w:rPr>
+          <w:rFonts w:ascii="Arial" w:hAnsi="Arial" w:cs="Arial"/>
+          <w:sz w:val="24"/>
+          <w:szCs w:val="24"/>
+        </w:rPr>
+        <w:t xml:space="preserve"> With </w:t>
+      </w:r>
+      <w:proofErr w:type="spellStart"/>
+      <w:r>
+        <w:rPr>
+          <w:rFonts w:ascii="Arial" w:hAnsi="Arial" w:cs="Arial"/>
+          <w:sz w:val="24"/>
+          <w:szCs w:val="24"/>
+        </w:rPr>
+        <w:t>React</w:t>
+      </w:r>
+      <w:proofErr w:type="spellEnd"/>
+      <w:r>
+        <w:rPr>
+          <w:rFonts w:ascii="Arial" w:hAnsi="Arial" w:cs="Arial"/>
+          <w:sz w:val="24"/>
+          <w:szCs w:val="24"/>
+        </w:rPr>
+        <w:t xml:space="preserve"> &amp; Chart.js”</w:t>
+      </w:r>
+    </w:p>
+    <w:p>
+      <w:pPr>
+        <w:pStyle w:val="Akapitzlist"/>
+        <w:jc w:val="both"/>
+        <w:rPr>
+          <w:rFonts w:ascii="Arial" w:hAnsi="Arial" w:cs="Arial"/>
+          <w:b/>
+          <w:bCs/>
+          <w:sz w:val="24"/>
+          <w:szCs w:val="24"/>
+        </w:rPr>
+      </w:pPr>
+      <w:hyperlink r:id="rId59" w:history="1">
+        <w:r>
+          <w:rPr>
+            <w:rStyle w:val="Hipercze"/>
+            <w:rFonts w:ascii="Arial" w:hAnsi="Arial" w:cs="Arial"/>
+            <w:b/>
+            <w:bCs/>
+            <w:color w:val="auto"/>
+            <w:sz w:val="24"/>
+            <w:szCs w:val="24"/>
+          </w:rPr>
+          <w:t>https://medium.com/swlh/data-visualization-with-react-chart-js-be5e238bc302</w:t>
+        </w:r>
+      </w:hyperlink>
+    </w:p>
+    <w:p>
+      <w:pPr>
+        <w:pStyle w:val="Akapitzlist"/>
+        <w:jc w:val="both"/>
+        <w:rPr>
+          <w:rFonts w:ascii="Arial" w:hAnsi="Arial" w:cs="Arial"/>
+          <w:b/>
+          <w:bCs/>
+          <w:sz w:val="24"/>
+          <w:szCs w:val="24"/>
+          <w:u w:val="single"/>
+        </w:rPr>
+      </w:pPr>
+    </w:p>
+    <w:p>
+      <w:pPr>
+        <w:pStyle w:val="Akapitzlist"/>
+        <w:numPr>
+          <w:ilvl w:val="0"/>
+          <w:numId w:val="48"/>
+        </w:numPr>
+        <w:jc w:val="both"/>
+        <w:rPr>
+          <w:rFonts w:ascii="Arial" w:hAnsi="Arial" w:cs="Arial"/>
+          <w:b/>
+          <w:bCs/>
+          <w:sz w:val="24"/>
+          <w:szCs w:val="24"/>
+          <w:u w:val="single"/>
+        </w:rPr>
+      </w:pPr>
+      <w:r>
+        <w:rPr>
+          <w:rFonts w:ascii="Arial" w:hAnsi="Arial" w:cs="Arial"/>
+          <w:sz w:val="24"/>
+          <w:szCs w:val="24"/>
+        </w:rPr>
+        <w:t>Jordan Walke., rok 2024, „</w:t>
+      </w:r>
+      <w:proofErr w:type="spellStart"/>
+      <w:r>
+        <w:rPr>
+          <w:rFonts w:ascii="Arial" w:hAnsi="Arial" w:cs="Arial"/>
+          <w:sz w:val="24"/>
+          <w:szCs w:val="24"/>
+        </w:rPr>
+        <w:t>React</w:t>
+      </w:r>
+      <w:proofErr w:type="spellEnd"/>
+      <w:r>
+        <w:rPr>
+          <w:rFonts w:ascii="Arial" w:hAnsi="Arial" w:cs="Arial"/>
+          <w:sz w:val="24"/>
+          <w:szCs w:val="24"/>
+        </w:rPr>
+        <w:t xml:space="preserve"> – A JavaScript </w:t>
+      </w:r>
+      <w:proofErr w:type="spellStart"/>
+      <w:r>
+        <w:rPr>
+          <w:rFonts w:ascii="Arial" w:hAnsi="Arial" w:cs="Arial"/>
+          <w:sz w:val="24"/>
+          <w:szCs w:val="24"/>
+        </w:rPr>
+        <w:t>library</w:t>
+      </w:r>
+      <w:proofErr w:type="spellEnd"/>
+      <w:r>
+        <w:rPr>
+          <w:rFonts w:ascii="Arial" w:hAnsi="Arial" w:cs="Arial"/>
+          <w:sz w:val="24"/>
+          <w:szCs w:val="24"/>
+        </w:rPr>
+        <w:t xml:space="preserve"> for </w:t>
+      </w:r>
+      <w:proofErr w:type="spellStart"/>
+      <w:r>
+        <w:rPr>
+          <w:rFonts w:ascii="Arial" w:hAnsi="Arial" w:cs="Arial"/>
+          <w:sz w:val="24"/>
+          <w:szCs w:val="24"/>
+        </w:rPr>
+        <w:t>building</w:t>
+      </w:r>
+      <w:proofErr w:type="spellEnd"/>
+      <w:r>
+        <w:rPr>
+          <w:rFonts w:ascii="Arial" w:hAnsi="Arial" w:cs="Arial"/>
+          <w:sz w:val="24"/>
+          <w:szCs w:val="24"/>
+        </w:rPr>
+        <w:t xml:space="preserve"> </w:t>
+      </w:r>
+      <w:proofErr w:type="spellStart"/>
+      <w:r>
+        <w:rPr>
+          <w:rFonts w:ascii="Arial" w:hAnsi="Arial" w:cs="Arial"/>
+          <w:sz w:val="24"/>
+          <w:szCs w:val="24"/>
+        </w:rPr>
+        <w:t>user</w:t>
+      </w:r>
+      <w:proofErr w:type="spellEnd"/>
+      <w:r>
+        <w:rPr>
+          <w:rFonts w:ascii="Arial" w:hAnsi="Arial" w:cs="Arial"/>
+          <w:sz w:val="24"/>
+          <w:szCs w:val="24"/>
+        </w:rPr>
+        <w:t xml:space="preserve"> </w:t>
+      </w:r>
+      <w:proofErr w:type="spellStart"/>
+      <w:r>
+        <w:rPr>
+          <w:rFonts w:ascii="Arial" w:hAnsi="Arial" w:cs="Arial"/>
+          <w:sz w:val="24"/>
+          <w:szCs w:val="24"/>
+        </w:rPr>
+        <w:t>interfaces</w:t>
+      </w:r>
+      <w:proofErr w:type="spellEnd"/>
+      <w:r>
+        <w:rPr>
+          <w:rFonts w:ascii="Arial" w:hAnsi="Arial" w:cs="Arial"/>
+          <w:sz w:val="24"/>
+          <w:szCs w:val="24"/>
+        </w:rPr>
+        <w:t xml:space="preserve">”, </w:t>
+      </w:r>
+    </w:p>
+    <w:p>
+      <w:pPr>
+        <w:pStyle w:val="Akapitzlist"/>
+        <w:jc w:val="both"/>
+        <w:rPr>
+          <w:rFonts w:ascii="Arial" w:hAnsi="Arial" w:cs="Arial"/>
+          <w:b/>
+          <w:bCs/>
+          <w:sz w:val="24"/>
+          <w:szCs w:val="24"/>
+        </w:rPr>
+      </w:pPr>
+      <w:hyperlink r:id="rId60" w:history="1">
+        <w:r>
+          <w:rPr>
+            <w:rStyle w:val="Hipercze"/>
+            <w:rFonts w:ascii="Arial" w:hAnsi="Arial" w:cs="Arial"/>
+            <w:b/>
+            <w:bCs/>
+            <w:color w:val="auto"/>
+            <w:sz w:val="24"/>
+            <w:szCs w:val="24"/>
+          </w:rPr>
+          <w:t>https://reactjs.org/docs/getting-started.html</w:t>
+        </w:r>
+      </w:hyperlink>
+    </w:p>
+    <w:p>
+      <w:pPr>
+        <w:pStyle w:val="Akapitzlist"/>
+        <w:jc w:val="both"/>
+        <w:rPr>
+          <w:rFonts w:ascii="Arial" w:hAnsi="Arial" w:cs="Arial"/>
+          <w:b/>
+          <w:bCs/>
+          <w:sz w:val="24"/>
+          <w:szCs w:val="24"/>
+          <w:u w:val="single"/>
+        </w:rPr>
+      </w:pPr>
+    </w:p>
+    <w:p>
+      <w:pPr>
+        <w:pStyle w:val="Akapitzlist"/>
+        <w:numPr>
+          <w:ilvl w:val="0"/>
+          <w:numId w:val="48"/>
+        </w:numPr>
+        <w:jc w:val="both"/>
+        <w:rPr>
+          <w:rFonts w:ascii="Arial" w:hAnsi="Arial" w:cs="Arial"/>
+          <w:sz w:val="24"/>
+          <w:szCs w:val="24"/>
+        </w:rPr>
+      </w:pPr>
+      <w:r>
+        <w:rPr>
+          <w:rFonts w:ascii="Arial" w:hAnsi="Arial" w:cs="Arial"/>
+          <w:sz w:val="24"/>
+          <w:szCs w:val="24"/>
+        </w:rPr>
+        <w:t xml:space="preserve">TJ Holowaychuk, rok 2024, „Express.js – Node.js web </w:t>
+      </w:r>
+      <w:proofErr w:type="spellStart"/>
+      <w:r>
+        <w:rPr>
+          <w:rFonts w:ascii="Arial" w:hAnsi="Arial" w:cs="Arial"/>
+          <w:sz w:val="24"/>
+          <w:szCs w:val="24"/>
+        </w:rPr>
+        <w:t>application</w:t>
+      </w:r>
+      <w:proofErr w:type="spellEnd"/>
+      <w:r>
+        <w:rPr>
+          <w:rFonts w:ascii="Arial" w:hAnsi="Arial" w:cs="Arial"/>
+          <w:sz w:val="24"/>
+          <w:szCs w:val="24"/>
+        </w:rPr>
+        <w:t xml:space="preserve"> </w:t>
+      </w:r>
+      <w:proofErr w:type="spellStart"/>
+      <w:r>
+        <w:rPr>
+          <w:rFonts w:ascii="Arial" w:hAnsi="Arial" w:cs="Arial"/>
+          <w:sz w:val="24"/>
+          <w:szCs w:val="24"/>
+        </w:rPr>
+        <w:t>framework</w:t>
+      </w:r>
+      <w:proofErr w:type="spellEnd"/>
+      <w:r>
+        <w:rPr>
+          <w:rFonts w:ascii="Arial" w:hAnsi="Arial" w:cs="Arial"/>
+          <w:sz w:val="24"/>
+          <w:szCs w:val="24"/>
+        </w:rPr>
+        <w:t>”,</w:t>
+      </w:r>
+      <w:r>
+        <w:rPr>
+          <w:rFonts w:ascii="Arial" w:hAnsi="Arial" w:cs="Arial"/>
+          <w:sz w:val="24"/>
+          <w:szCs w:val="24"/>
+        </w:rPr>
+        <w:br/>
+      </w:r>
+      <w:hyperlink r:id="rId61" w:history="1">
         <w:r>
           <w:rPr>
             <w:rStyle w:val="Hipercze"/>
@@ -31355,25 +32988,92 @@
           <w:sz w:val="24"/>
           <w:szCs w:val="24"/>
         </w:rPr>
-        <w:t>Jeremy Thomas, rok 202</w:t>
-      </w:r>
-      <w:r>
-        <w:rPr>
-          <w:rFonts w:ascii="Arial" w:hAnsi="Arial" w:cs="Arial"/>
-          <w:sz w:val="24"/>
-          <w:szCs w:val="24"/>
-        </w:rPr>
-        <w:t>4</w:t>
-      </w:r>
-      <w:r>
-        <w:rPr>
-          <w:rFonts w:ascii="Arial" w:hAnsi="Arial" w:cs="Arial"/>
-          <w:sz w:val="24"/>
-          <w:szCs w:val="24"/>
-        </w:rPr>
-        <w:t>, „Bulma – A modern CSS framework based on Flexbox”,</w:t>
-      </w:r>
-      <w:hyperlink r:id="rId50" w:history="1">
+        <w:t>Jeremy Thomas, rok 2024, „</w:t>
+      </w:r>
+      <w:proofErr w:type="spellStart"/>
+      <w:r>
+        <w:rPr>
+          <w:rFonts w:ascii="Arial" w:hAnsi="Arial" w:cs="Arial"/>
+          <w:sz w:val="24"/>
+          <w:szCs w:val="24"/>
+        </w:rPr>
+        <w:t>Bulma</w:t>
+      </w:r>
+      <w:proofErr w:type="spellEnd"/>
+      <w:r>
+        <w:rPr>
+          <w:rFonts w:ascii="Arial" w:hAnsi="Arial" w:cs="Arial"/>
+          <w:sz w:val="24"/>
+          <w:szCs w:val="24"/>
+        </w:rPr>
+        <w:t xml:space="preserve"> – A modern CSS </w:t>
+      </w:r>
+      <w:proofErr w:type="spellStart"/>
+      <w:r>
+        <w:rPr>
+          <w:rFonts w:ascii="Arial" w:hAnsi="Arial" w:cs="Arial"/>
+          <w:sz w:val="24"/>
+          <w:szCs w:val="24"/>
+        </w:rPr>
+        <w:t>framework</w:t>
+      </w:r>
+      <w:proofErr w:type="spellEnd"/>
+      <w:r>
+        <w:rPr>
+          <w:rFonts w:ascii="Arial" w:hAnsi="Arial" w:cs="Arial"/>
+          <w:sz w:val="24"/>
+          <w:szCs w:val="24"/>
+        </w:rPr>
+        <w:t xml:space="preserve"> </w:t>
+      </w:r>
+      <w:proofErr w:type="spellStart"/>
+      <w:r>
+        <w:rPr>
+          <w:rFonts w:ascii="Arial" w:hAnsi="Arial" w:cs="Arial"/>
+          <w:sz w:val="24"/>
+          <w:szCs w:val="24"/>
+        </w:rPr>
+        <w:t>based</w:t>
+      </w:r>
+      <w:proofErr w:type="spellEnd"/>
+      <w:r>
+        <w:rPr>
+          <w:rFonts w:ascii="Arial" w:hAnsi="Arial" w:cs="Arial"/>
+          <w:sz w:val="24"/>
+          <w:szCs w:val="24"/>
+        </w:rPr>
+        <w:t xml:space="preserve"> on </w:t>
+      </w:r>
+      <w:proofErr w:type="spellStart"/>
+      <w:r>
+        <w:rPr>
+          <w:rFonts w:ascii="Arial" w:hAnsi="Arial" w:cs="Arial"/>
+          <w:sz w:val="24"/>
+          <w:szCs w:val="24"/>
+        </w:rPr>
+        <w:t>Flexbox</w:t>
+      </w:r>
+      <w:proofErr w:type="spellEnd"/>
+      <w:r>
+        <w:rPr>
+          <w:rFonts w:ascii="Arial" w:hAnsi="Arial" w:cs="Arial"/>
+          <w:sz w:val="24"/>
+          <w:szCs w:val="24"/>
+        </w:rPr>
+        <w:t>”,</w:t>
+      </w:r>
+    </w:p>
+    <w:p>
+      <w:pPr>
+        <w:pStyle w:val="Akapitzlist"/>
+        <w:jc w:val="both"/>
+        <w:rPr>
+          <w:rFonts w:ascii="Arial" w:hAnsi="Arial" w:cs="Arial"/>
+          <w:sz w:val="24"/>
+          <w:szCs w:val="24"/>
+        </w:rPr>
+      </w:pPr>
+      <w:hyperlink r:id="rId62" w:history="1">
         <w:r>
           <w:rPr>
             <w:rStyle w:val="Hipercze"/>
@@ -31402,6 +33102,8 @@
         <w:jc w:val="both"/>
         <w:rPr>
           <w:rFonts w:ascii="Arial" w:hAnsi="Arial" w:cs="Arial"/>
+          <w:b/>
+          <w:bCs/>
           <w:sz w:val="24"/>
           <w:szCs w:val="24"/>
         </w:rPr>
@@ -31421,31 +33123,164 @@
           <w:szCs w:val="24"/>
         </w:rPr>
       </w:pPr>
-      <w:r>
-        <w:rPr>
-          <w:rFonts w:ascii="Arial" w:hAnsi="Arial" w:cs="Arial"/>
-          <w:sz w:val="24"/>
-          <w:szCs w:val="24"/>
-        </w:rPr>
-        <w:t>Andris Reinman, rok 202</w:t>
-      </w:r>
-      <w:r>
-        <w:rPr>
-          <w:rFonts w:ascii="Arial" w:hAnsi="Arial" w:cs="Arial"/>
-          <w:sz w:val="24"/>
-          <w:szCs w:val="24"/>
-        </w:rPr>
-        <w:t>4</w:t>
-      </w:r>
-      <w:r>
-        <w:rPr>
-          <w:rFonts w:ascii="Arial" w:hAnsi="Arial" w:cs="Arial"/>
-          <w:sz w:val="24"/>
-          <w:szCs w:val="24"/>
-        </w:rPr>
-        <w:t xml:space="preserve">, „EmailJS – Send your emails with a simple javascript API”, </w:t>
-      </w:r>
-      <w:hyperlink r:id="rId51" w:history="1">
+      <w:proofErr w:type="spellStart"/>
+      <w:r>
+        <w:rPr>
+          <w:rFonts w:ascii="Arial" w:hAnsi="Arial" w:cs="Arial"/>
+          <w:sz w:val="24"/>
+          <w:szCs w:val="24"/>
+        </w:rPr>
+        <w:t>Andris</w:t>
+      </w:r>
+      <w:proofErr w:type="spellEnd"/>
+      <w:r>
+        <w:rPr>
+          <w:rFonts w:ascii="Arial" w:hAnsi="Arial" w:cs="Arial"/>
+          <w:sz w:val="24"/>
+          <w:szCs w:val="24"/>
+        </w:rPr>
+        <w:t xml:space="preserve"> </w:t>
+      </w:r>
+      <w:proofErr w:type="spellStart"/>
+      <w:r>
+        <w:rPr>
+          <w:rFonts w:ascii="Arial" w:hAnsi="Arial" w:cs="Arial"/>
+          <w:sz w:val="24"/>
+          <w:szCs w:val="24"/>
+        </w:rPr>
+        <w:t>Reinman</w:t>
+      </w:r>
+      <w:proofErr w:type="spellEnd"/>
+      <w:r>
+        <w:rPr>
+          <w:rFonts w:ascii="Arial" w:hAnsi="Arial" w:cs="Arial"/>
+          <w:sz w:val="24"/>
+          <w:szCs w:val="24"/>
+        </w:rPr>
+        <w:t>, rok 2024, „</w:t>
+      </w:r>
+      <w:proofErr w:type="spellStart"/>
+      <w:r>
+        <w:rPr>
+          <w:rFonts w:ascii="Arial" w:hAnsi="Arial" w:cs="Arial"/>
+          <w:sz w:val="24"/>
+          <w:szCs w:val="24"/>
+        </w:rPr>
+        <w:t>EmailJS</w:t>
+      </w:r>
+      <w:proofErr w:type="spellEnd"/>
+      <w:r>
+        <w:rPr>
+          <w:rFonts w:ascii="Arial" w:hAnsi="Arial" w:cs="Arial"/>
+          <w:sz w:val="24"/>
+          <w:szCs w:val="24"/>
+        </w:rPr>
+        <w:t xml:space="preserve"> – </w:t>
+      </w:r>
+      <w:proofErr w:type="spellStart"/>
+      <w:r>
+        <w:rPr>
+          <w:rFonts w:ascii="Arial" w:hAnsi="Arial" w:cs="Arial"/>
+          <w:sz w:val="24"/>
+          <w:szCs w:val="24"/>
+        </w:rPr>
+        <w:t>Send</w:t>
+      </w:r>
+      <w:proofErr w:type="spellEnd"/>
+      <w:r>
+        <w:rPr>
+          <w:rFonts w:ascii="Arial" w:hAnsi="Arial" w:cs="Arial"/>
+          <w:sz w:val="24"/>
+          <w:szCs w:val="24"/>
+        </w:rPr>
+        <w:t xml:space="preserve"> </w:t>
+      </w:r>
+      <w:proofErr w:type="spellStart"/>
+      <w:r>
+        <w:rPr>
+          <w:rFonts w:ascii="Arial" w:hAnsi="Arial" w:cs="Arial"/>
+          <w:sz w:val="24"/>
+          <w:szCs w:val="24"/>
+        </w:rPr>
+        <w:t>your</w:t>
+      </w:r>
+      <w:proofErr w:type="spellEnd"/>
+      <w:r>
+        <w:rPr>
+          <w:rFonts w:ascii="Arial" w:hAnsi="Arial" w:cs="Arial"/>
+          <w:sz w:val="24"/>
+          <w:szCs w:val="24"/>
+        </w:rPr>
+        <w:t xml:space="preserve"> </w:t>
+      </w:r>
+      <w:proofErr w:type="spellStart"/>
+      <w:r>
+        <w:rPr>
+          <w:rFonts w:ascii="Arial" w:hAnsi="Arial" w:cs="Arial"/>
+          <w:sz w:val="24"/>
+          <w:szCs w:val="24"/>
+        </w:rPr>
+        <w:t>emails</w:t>
+      </w:r>
+      <w:proofErr w:type="spellEnd"/>
+      <w:r>
+        <w:rPr>
+          <w:rFonts w:ascii="Arial" w:hAnsi="Arial" w:cs="Arial"/>
+          <w:sz w:val="24"/>
+          <w:szCs w:val="24"/>
+        </w:rPr>
+        <w:t xml:space="preserve"> with a </w:t>
+      </w:r>
+      <w:proofErr w:type="spellStart"/>
+      <w:r>
+        <w:rPr>
+          <w:rFonts w:ascii="Arial" w:hAnsi="Arial" w:cs="Arial"/>
+          <w:sz w:val="24"/>
+          <w:szCs w:val="24"/>
+        </w:rPr>
+        <w:t>simple</w:t>
+      </w:r>
+      <w:proofErr w:type="spellEnd"/>
+      <w:r>
+        <w:rPr>
+          <w:rFonts w:ascii="Arial" w:hAnsi="Arial" w:cs="Arial"/>
+          <w:sz w:val="24"/>
+          <w:szCs w:val="24"/>
+        </w:rPr>
+        <w:t xml:space="preserve"> </w:t>
+      </w:r>
+      <w:proofErr w:type="spellStart"/>
+      <w:r>
+        <w:rPr>
+          <w:rFonts w:ascii="Arial" w:hAnsi="Arial" w:cs="Arial"/>
+          <w:sz w:val="24"/>
+          <w:szCs w:val="24"/>
+        </w:rPr>
+        <w:t>javascript</w:t>
+      </w:r>
+      <w:proofErr w:type="spellEnd"/>
+      <w:r>
+        <w:rPr>
+          <w:rFonts w:ascii="Arial" w:hAnsi="Arial" w:cs="Arial"/>
+          <w:sz w:val="24"/>
+          <w:szCs w:val="24"/>
+        </w:rPr>
+        <w:t xml:space="preserve"> API”,</w:t>
+      </w:r>
+    </w:p>
+    <w:p>
+      <w:pPr>
+        <w:pStyle w:val="Akapitzlist"/>
+        <w:jc w:val="both"/>
+        <w:rPr>
+          <w:rFonts w:ascii="Arial" w:hAnsi="Arial" w:cs="Arial"/>
+          <w:b/>
+          <w:bCs/>
+          <w:sz w:val="24"/>
+          <w:szCs w:val="24"/>
+        </w:rPr>
+      </w:pPr>
+      <w:hyperlink r:id="rId63" w:history="1">
         <w:r>
           <w:rPr>
             <w:rStyle w:val="Hipercze"/>
@@ -31476,13 +33311,140 @@
         <w:jc w:val="both"/>
         <w:rPr>
           <w:rFonts w:ascii="Arial" w:hAnsi="Arial" w:cs="Arial"/>
+          <w:b/>
+          <w:bCs/>
+          <w:sz w:val="24"/>
+          <w:szCs w:val="24"/>
+        </w:rPr>
+      </w:pPr>
+    </w:p>
+    <w:p>
+      <w:pPr>
+        <w:pStyle w:val="Akapitzlist"/>
+        <w:numPr>
+          <w:ilvl w:val="0"/>
+          <w:numId w:val="48"/>
+        </w:numPr>
+        <w:jc w:val="both"/>
+        <w:rPr>
+          <w:rFonts w:ascii="Arial" w:hAnsi="Arial" w:cs="Arial"/>
+          <w:sz w:val="24"/>
+          <w:szCs w:val="24"/>
+        </w:rPr>
+      </w:pPr>
+      <w:r>
+        <w:rPr>
+          <w:rFonts w:ascii="Arial" w:hAnsi="Arial" w:cs="Arial"/>
+          <w:sz w:val="24"/>
+          <w:szCs w:val="24"/>
+        </w:rPr>
+        <w:t xml:space="preserve">Armin </w:t>
+      </w:r>
+      <w:proofErr w:type="spellStart"/>
+      <w:r>
+        <w:rPr>
+          <w:rFonts w:ascii="Arial" w:hAnsi="Arial" w:cs="Arial"/>
+          <w:sz w:val="24"/>
+          <w:szCs w:val="24"/>
+        </w:rPr>
+        <w:t>Ronacher</w:t>
+      </w:r>
+      <w:proofErr w:type="spellEnd"/>
+      <w:r>
+        <w:rPr>
+          <w:rFonts w:ascii="Arial" w:hAnsi="Arial" w:cs="Arial"/>
+          <w:sz w:val="24"/>
+          <w:szCs w:val="24"/>
+        </w:rPr>
+        <w:t>, rok 2024, „</w:t>
+      </w:r>
+      <w:proofErr w:type="spellStart"/>
+      <w:r>
+        <w:rPr>
+          <w:rFonts w:ascii="Arial" w:hAnsi="Arial" w:cs="Arial"/>
+          <w:sz w:val="24"/>
+          <w:szCs w:val="24"/>
+        </w:rPr>
+        <w:t>Flask’s</w:t>
+      </w:r>
+      <w:proofErr w:type="spellEnd"/>
+      <w:r>
+        <w:rPr>
+          <w:rFonts w:ascii="Arial" w:hAnsi="Arial" w:cs="Arial"/>
+          <w:sz w:val="24"/>
+          <w:szCs w:val="24"/>
+        </w:rPr>
+        <w:t xml:space="preserve"> </w:t>
+      </w:r>
+      <w:proofErr w:type="spellStart"/>
+      <w:r>
+        <w:rPr>
+          <w:rFonts w:ascii="Arial" w:hAnsi="Arial" w:cs="Arial"/>
+          <w:sz w:val="24"/>
+          <w:szCs w:val="24"/>
+        </w:rPr>
+        <w:t>documentation</w:t>
+      </w:r>
+      <w:proofErr w:type="spellEnd"/>
+      <w:r>
+        <w:rPr>
+          <w:rFonts w:ascii="Arial" w:hAnsi="Arial" w:cs="Arial"/>
+          <w:sz w:val="24"/>
+          <w:szCs w:val="24"/>
+        </w:rPr>
+        <w:t xml:space="preserve">”, </w:t>
+      </w:r>
+    </w:p>
+    <w:p>
+      <w:pPr>
+        <w:pStyle w:val="Akapitzlist"/>
+        <w:jc w:val="both"/>
+        <w:rPr>
+          <w:rFonts w:ascii="Arial" w:hAnsi="Arial" w:cs="Arial"/>
+          <w:b/>
+          <w:bCs/>
+          <w:sz w:val="24"/>
+          <w:szCs w:val="24"/>
+        </w:rPr>
+      </w:pPr>
+      <w:hyperlink r:id="rId64" w:history="1">
+        <w:r>
+          <w:rPr>
+            <w:rStyle w:val="Hipercze"/>
+            <w:rFonts w:ascii="Arial" w:hAnsi="Arial" w:cs="Arial"/>
+            <w:b/>
+            <w:bCs/>
+            <w:color w:val="auto"/>
+            <w:sz w:val="24"/>
+            <w:szCs w:val="24"/>
+          </w:rPr>
+          <w:t>https://flask.palletsprojects.com/en/3.0.x/</w:t>
+        </w:r>
+      </w:hyperlink>
+      <w:r>
+        <w:rPr>
+          <w:rFonts w:ascii="Arial" w:hAnsi="Arial" w:cs="Arial"/>
+          <w:b/>
+          <w:bCs/>
+          <w:sz w:val="24"/>
+          <w:szCs w:val="24"/>
+        </w:rPr>
+        <w:t xml:space="preserve"> </w:t>
+      </w:r>
+    </w:p>
+    <w:p>
+      <w:pPr>
+        <w:pStyle w:val="Akapitzlist"/>
+        <w:jc w:val="both"/>
+        <w:rPr>
+          <w:rFonts w:ascii="Arial" w:hAnsi="Arial" w:cs="Arial"/>
           <w:sz w:val="24"/>
           <w:szCs w:val="24"/>
         </w:rPr>
       </w:pPr>
     </w:p>
     <w:sectPr>
-      <w:footerReference w:type="default" r:id="rId52"/>
+      <w:footerReference w:type="default" r:id="rId65"/>
       <w:pgSz w:w="11906" w:h="16838"/>
       <w:pgMar w:top="1417" w:right="1417" w:bottom="1417" w:left="1417" w:header="708" w:footer="708" w:gutter="0"/>
       <w:pgNumType w:start="4"/>

</xml_diff>